<commit_message>
fixed problem 2 b and c in hw2
</commit_message>
<xml_diff>
--- a/hw/Compiler_hw2.docx
+++ b/hw/Compiler_hw2.docx
@@ -385,10 +385,10 @@
         <w:t xml:space="preserve">} + follow(A) = </w:t>
       </w:r>
       <w:r>
-        <w:t>{g,</w:t>
-      </w:r>
-      <w:r>
-        <w:t xml:space="preserve"> $,</w:t>
+        <w:t>{</w:t>
+      </w:r>
+      <w:r>
+        <w:t>$,</w:t>
       </w:r>
       <w:r>
         <w:t xml:space="preserve"> b, h</w:t>
@@ -3082,7 +3082,39 @@
           <w:sz w:val="22"/>
           <w:szCs w:val="22"/>
         </w:rPr>
-        <w:t xml:space="preserve">the grammar is </w:t>
+        <w:t>th</w:t>
+      </w:r>
+      <w:r>
+        <w:rPr>
+          <w:rFonts w:ascii="Calibri" w:eastAsia="Times New Roman" w:hAnsi="Calibri" w:cs="Calibri"/>
+          <w:sz w:val="22"/>
+          <w:szCs w:val="22"/>
+        </w:rPr>
+        <w:t>is</w:t>
+      </w:r>
+      <w:r>
+        <w:rPr>
+          <w:rFonts w:ascii="Calibri" w:eastAsia="Times New Roman" w:hAnsi="Calibri" w:cs="Calibri"/>
+          <w:sz w:val="22"/>
+          <w:szCs w:val="22"/>
+        </w:rPr>
+        <w:t xml:space="preserve"> grammar is</w:t>
+      </w:r>
+      <w:r>
+        <w:rPr>
+          <w:rFonts w:ascii="Calibri" w:eastAsia="Times New Roman" w:hAnsi="Calibri" w:cs="Calibri"/>
+          <w:sz w:val="22"/>
+          <w:szCs w:val="22"/>
+        </w:rPr>
+        <w:t xml:space="preserve"> not</w:t>
+      </w:r>
+      <w:r>
+        <w:rPr>
+          <w:rFonts w:ascii="Calibri" w:eastAsia="Times New Roman" w:hAnsi="Calibri" w:cs="Calibri"/>
+          <w:sz w:val="22"/>
+          <w:szCs w:val="22"/>
+        </w:rPr>
+        <w:t xml:space="preserve"> </w:t>
       </w:r>
       <w:proofErr w:type="gramStart"/>
       <w:r>
@@ -3101,6 +3133,46 @@
           <w:szCs w:val="22"/>
         </w:rPr>
         <w:t>0)</w:t>
+      </w:r>
+      <w:r>
+        <w:rPr>
+          <w:rFonts w:ascii="Calibri" w:eastAsia="Times New Roman" w:hAnsi="Calibri" w:cs="Calibri"/>
+          <w:sz w:val="22"/>
+          <w:szCs w:val="22"/>
+        </w:rPr>
+        <w:t>, at state</w:t>
+      </w:r>
+      <w:r>
+        <w:rPr>
+          <w:rFonts w:ascii="Calibri" w:eastAsia="Times New Roman" w:hAnsi="Calibri" w:cs="Calibri"/>
+          <w:sz w:val="22"/>
+          <w:szCs w:val="22"/>
+        </w:rPr>
+        <w:t>s</w:t>
+      </w:r>
+      <w:r>
+        <w:rPr>
+          <w:rFonts w:ascii="Calibri" w:eastAsia="Times New Roman" w:hAnsi="Calibri" w:cs="Calibri"/>
+          <w:sz w:val="22"/>
+          <w:szCs w:val="22"/>
+        </w:rPr>
+        <w:t xml:space="preserve"> 5 </w:t>
+      </w:r>
+      <w:r>
+        <w:rPr>
+          <w:rFonts w:ascii="Calibri" w:eastAsia="Times New Roman" w:hAnsi="Calibri" w:cs="Calibri"/>
+          <w:sz w:val="22"/>
+          <w:szCs w:val="22"/>
+        </w:rPr>
+        <w:t xml:space="preserve">and 2 </w:t>
+      </w:r>
+      <w:r>
+        <w:rPr>
+          <w:rFonts w:ascii="Calibri" w:eastAsia="Times New Roman" w:hAnsi="Calibri" w:cs="Calibri"/>
+          <w:sz w:val="22"/>
+          <w:szCs w:val="22"/>
+        </w:rPr>
+        <w:t xml:space="preserve">we have a shift-reduce conflict </w:t>
       </w:r>
     </w:p>
     <w:p>
@@ -3117,22 +3189,10 @@
     </w:p>
     <w:p>
       <w:pPr>
-        <w:pStyle w:val="ListParagraph"/>
-        <w:spacing w:before="533"/>
-        <w:ind w:left="1440"/>
-        <w:rPr>
-          <w:rFonts w:ascii="Calibri" w:eastAsia="Times New Roman" w:hAnsi="Calibri" w:cs="Calibri"/>
-          <w:sz w:val="22"/>
-          <w:szCs w:val="22"/>
-        </w:rPr>
-      </w:pPr>
-    </w:p>
-    <w:p>
-      <w:pPr>
-        <w:pStyle w:val="NormalWeb"/>
-        <w:spacing w:before="0" w:beforeAutospacing="0" w:after="0" w:afterAutospacing="0"/>
-        <w:rPr>
-          <w:rFonts w:ascii="TimesNewRomanPSMT" w:hAnsi="TimesNewRomanPSMT" w:cs="Calibri"/>
+        <w:rPr>
+          <w:rFonts w:ascii="Calibri" w:eastAsia="Times New Roman" w:hAnsi="Calibri" w:cs="Calibri"/>
+          <w:sz w:val="22"/>
+          <w:szCs w:val="22"/>
         </w:rPr>
       </w:pPr>
       <w:r>
@@ -3149,10 +3209,10 @@
           <w:noProof/>
         </w:rPr>
         <w:drawing>
-          <wp:inline distT="0" distB="0" distL="0" distR="0" wp14:anchorId="3097516A" wp14:editId="193DEA53">
-            <wp:extent cx="3051810" cy="2275205"/>
-            <wp:effectExtent l="0" t="0" r="0" b="0"/>
-            <wp:docPr id="14" name="Picture 14"/>
+          <wp:inline distT="0" distB="0" distL="0" distR="0" wp14:anchorId="49EC84EB" wp14:editId="146784A3">
+            <wp:extent cx="2630170" cy="1417955"/>
+            <wp:effectExtent l="0" t="0" r="0" b="4445"/>
+            <wp:docPr id="9" name="Picture 9" descr="A close up of a clock&#10;&#10;Description automatically generated"/>
             <wp:cNvGraphicFramePr>
               <a:graphicFrameLocks xmlns:a="http://schemas.openxmlformats.org/drawingml/2006/main" noChangeAspect="1"/>
             </wp:cNvGraphicFramePr>
@@ -3160,7 +3220,7 @@
               <a:graphicData uri="http://schemas.openxmlformats.org/drawingml/2006/picture">
                 <pic:pic xmlns:pic="http://schemas.openxmlformats.org/drawingml/2006/picture">
                   <pic:nvPicPr>
-                    <pic:cNvPr id="0" name="Picture 36"/>
+                    <pic:cNvPr id="0" name="Picture 24"/>
                     <pic:cNvPicPr>
                       <a:picLocks noChangeAspect="1" noChangeArrowheads="1"/>
                     </pic:cNvPicPr>
@@ -3181,7 +3241,7 @@
                   <pic:spPr bwMode="auto">
                     <a:xfrm>
                       <a:off x="0" y="0"/>
-                      <a:ext cx="3051810" cy="2275205"/>
+                      <a:ext cx="2630170" cy="1417955"/>
                     </a:xfrm>
                     <a:prstGeom prst="rect">
                       <a:avLst/>
@@ -3200,1392 +3260,534 @@
     </w:p>
     <w:p>
       <w:pPr>
+        <w:rPr>
+          <w:rFonts w:ascii="Calibri" w:eastAsia="Times New Roman" w:hAnsi="Calibri" w:cs="Calibri"/>
+          <w:sz w:val="22"/>
+          <w:szCs w:val="22"/>
+        </w:rPr>
+      </w:pPr>
+    </w:p>
+    <w:p>
+      <w:pPr>
+        <w:pStyle w:val="ListParagraph"/>
+        <w:spacing w:before="533"/>
+        <w:ind w:left="1440"/>
+        <w:rPr>
+          <w:rFonts w:ascii="Calibri" w:eastAsia="Times New Roman" w:hAnsi="Calibri" w:cs="Calibri"/>
+          <w:b/>
+          <w:bCs/>
+          <w:sz w:val="22"/>
+          <w:szCs w:val="22"/>
+        </w:rPr>
+      </w:pPr>
+      <w:proofErr w:type="gramStart"/>
+      <w:r>
+        <w:rPr>
+          <w:rFonts w:ascii="Calibri" w:eastAsia="Times New Roman" w:hAnsi="Calibri" w:cs="Calibri"/>
+          <w:b/>
+          <w:bCs/>
+          <w:sz w:val="22"/>
+          <w:szCs w:val="22"/>
+        </w:rPr>
+        <w:t>S</w:t>
+      </w:r>
+      <w:r>
+        <w:rPr>
+          <w:rFonts w:ascii="Calibri" w:eastAsia="Times New Roman" w:hAnsi="Calibri" w:cs="Calibri"/>
+          <w:b/>
+          <w:bCs/>
+          <w:sz w:val="22"/>
+          <w:szCs w:val="22"/>
+        </w:rPr>
+        <w:t>LR(</w:t>
+      </w:r>
+      <w:proofErr w:type="gramEnd"/>
+      <w:r>
+        <w:rPr>
+          <w:rFonts w:ascii="Calibri" w:eastAsia="Times New Roman" w:hAnsi="Calibri" w:cs="Calibri"/>
+          <w:b/>
+          <w:bCs/>
+          <w:sz w:val="22"/>
+          <w:szCs w:val="22"/>
+        </w:rPr>
+        <w:t>1</w:t>
+      </w:r>
+      <w:r>
+        <w:rPr>
+          <w:rFonts w:ascii="Calibri" w:eastAsia="Times New Roman" w:hAnsi="Calibri" w:cs="Calibri"/>
+          <w:b/>
+          <w:bCs/>
+          <w:sz w:val="22"/>
+          <w:szCs w:val="22"/>
+        </w:rPr>
+        <w:t>):</w:t>
+      </w:r>
+    </w:p>
+    <w:p>
+      <w:pPr>
+        <w:pStyle w:val="ListParagraph"/>
+        <w:spacing w:before="533"/>
+        <w:ind w:left="1440"/>
+        <w:rPr>
+          <w:rFonts w:ascii="Calibri" w:eastAsia="Times New Roman" w:hAnsi="Calibri" w:cs="Calibri"/>
+          <w:sz w:val="22"/>
+          <w:szCs w:val="22"/>
+        </w:rPr>
+      </w:pPr>
+    </w:p>
+    <w:p>
+      <w:pPr>
+        <w:pStyle w:val="ListParagraph"/>
+        <w:spacing w:before="533"/>
+        <w:ind w:left="1440"/>
+        <w:rPr>
+          <w:rFonts w:ascii="Calibri" w:eastAsia="Times New Roman" w:hAnsi="Calibri" w:cs="Calibri"/>
+          <w:sz w:val="22"/>
+          <w:szCs w:val="22"/>
+        </w:rPr>
+      </w:pPr>
+      <w:r>
+        <w:rPr>
+          <w:rFonts w:ascii="Calibri" w:eastAsia="Times New Roman" w:hAnsi="Calibri" w:cs="Calibri"/>
+          <w:sz w:val="22"/>
+          <w:szCs w:val="22"/>
+        </w:rPr>
+        <w:t>follow(S) = {$}</w:t>
+      </w:r>
+    </w:p>
+    <w:p>
+      <w:pPr>
+        <w:pStyle w:val="ListParagraph"/>
+        <w:spacing w:before="533"/>
+        <w:ind w:left="1440"/>
+        <w:rPr>
+          <w:rFonts w:ascii="Calibri" w:eastAsia="Times New Roman" w:hAnsi="Calibri" w:cs="Calibri"/>
+          <w:sz w:val="22"/>
+          <w:szCs w:val="22"/>
+        </w:rPr>
+      </w:pPr>
+      <w:r>
+        <w:rPr>
+          <w:rFonts w:ascii="Calibri" w:eastAsia="Times New Roman" w:hAnsi="Calibri" w:cs="Calibri"/>
+          <w:sz w:val="22"/>
+          <w:szCs w:val="22"/>
+        </w:rPr>
+        <w:t>follow(A) = {a, c}</w:t>
+      </w:r>
+    </w:p>
+    <w:p>
+      <w:pPr>
+        <w:pStyle w:val="ListParagraph"/>
+        <w:spacing w:before="533"/>
+        <w:ind w:left="1440"/>
+        <w:rPr>
+          <w:rFonts w:ascii="Calibri" w:eastAsia="Times New Roman" w:hAnsi="Calibri" w:cs="Calibri"/>
+          <w:sz w:val="22"/>
+          <w:szCs w:val="22"/>
+        </w:rPr>
+      </w:pPr>
+      <w:r>
+        <w:rPr>
+          <w:rFonts w:ascii="Calibri" w:eastAsia="Times New Roman" w:hAnsi="Calibri" w:cs="Calibri"/>
+          <w:sz w:val="22"/>
+          <w:szCs w:val="22"/>
+        </w:rPr>
+        <w:t xml:space="preserve">this grammar is not </w:t>
+      </w:r>
+      <w:proofErr w:type="gramStart"/>
+      <w:r>
+        <w:rPr>
+          <w:rFonts w:ascii="Calibri" w:eastAsia="Times New Roman" w:hAnsi="Calibri" w:cs="Calibri"/>
+          <w:sz w:val="22"/>
+          <w:szCs w:val="22"/>
+        </w:rPr>
+        <w:t>SLR(</w:t>
+      </w:r>
+      <w:proofErr w:type="gramEnd"/>
+      <w:r>
+        <w:rPr>
+          <w:rFonts w:ascii="Calibri" w:eastAsia="Times New Roman" w:hAnsi="Calibri" w:cs="Calibri"/>
+          <w:sz w:val="22"/>
+          <w:szCs w:val="22"/>
+        </w:rPr>
+        <w:t>1) either. The shift-reduce conflict in state 5 is between shifting c and reducing to non-terminal S</w:t>
+      </w:r>
+      <w:r>
+        <w:rPr>
+          <w:rFonts w:ascii="Calibri" w:eastAsia="Times New Roman" w:hAnsi="Calibri" w:cs="Calibri"/>
+          <w:sz w:val="22"/>
+          <w:szCs w:val="22"/>
+        </w:rPr>
+        <w:t xml:space="preserve">, in state is between shifting a and reducing to S. </w:t>
+      </w:r>
+      <w:r>
+        <w:rPr>
+          <w:rFonts w:ascii="Calibri" w:eastAsia="Times New Roman" w:hAnsi="Calibri" w:cs="Calibri"/>
+          <w:sz w:val="22"/>
+          <w:szCs w:val="22"/>
+        </w:rPr>
+        <w:t xml:space="preserve">Since the follow set of S contains </w:t>
+      </w:r>
+      <w:r>
+        <w:rPr>
+          <w:rFonts w:ascii="Calibri" w:eastAsia="Times New Roman" w:hAnsi="Calibri" w:cs="Calibri"/>
+          <w:sz w:val="22"/>
+          <w:szCs w:val="22"/>
+        </w:rPr>
+        <w:t xml:space="preserve">a and </w:t>
+      </w:r>
+      <w:r>
+        <w:rPr>
+          <w:rFonts w:ascii="Calibri" w:eastAsia="Times New Roman" w:hAnsi="Calibri" w:cs="Calibri"/>
+          <w:sz w:val="22"/>
+          <w:szCs w:val="22"/>
+        </w:rPr>
+        <w:t xml:space="preserve">c, we cannot reduce this conflict with </w:t>
+      </w:r>
+      <w:proofErr w:type="gramStart"/>
+      <w:r>
+        <w:rPr>
+          <w:rFonts w:ascii="Calibri" w:eastAsia="Times New Roman" w:hAnsi="Calibri" w:cs="Calibri"/>
+          <w:sz w:val="22"/>
+          <w:szCs w:val="22"/>
+        </w:rPr>
+        <w:t>SLR(</w:t>
+      </w:r>
+      <w:proofErr w:type="gramEnd"/>
+      <w:r>
+        <w:rPr>
+          <w:rFonts w:ascii="Calibri" w:eastAsia="Times New Roman" w:hAnsi="Calibri" w:cs="Calibri"/>
+          <w:sz w:val="22"/>
+          <w:szCs w:val="22"/>
+        </w:rPr>
+        <w:t xml:space="preserve">1). </w:t>
+      </w:r>
+    </w:p>
+    <w:p>
+      <w:pPr>
         <w:pStyle w:val="NormalWeb"/>
         <w:spacing w:before="0" w:beforeAutospacing="0" w:after="0" w:afterAutospacing="0"/>
-        <w:ind w:left="1800"/>
         <w:rPr>
           <w:rFonts w:ascii="TimesNewRomanPSMT" w:hAnsi="TimesNewRomanPSMT" w:cs="Calibri"/>
         </w:rPr>
       </w:pPr>
+      <w:r>
+        <w:rPr>
+          <w:rFonts w:ascii="TimesNewRomanPSMT" w:hAnsi="TimesNewRomanPSMT" w:cs="Calibri"/>
+        </w:rPr>
+        <w:tab/>
+      </w:r>
+    </w:p>
+    <w:p>
+      <w:pPr>
+        <w:spacing w:before="533"/>
+        <w:ind w:left="720" w:firstLine="720"/>
+        <w:rPr>
+          <w:rFonts w:ascii="Calibri" w:eastAsia="Times New Roman" w:hAnsi="Calibri" w:cs="Calibri"/>
+          <w:b/>
+          <w:bCs/>
+          <w:sz w:val="22"/>
+          <w:szCs w:val="22"/>
+        </w:rPr>
+      </w:pPr>
+      <w:proofErr w:type="gramStart"/>
+      <w:r>
+        <w:rPr>
+          <w:rFonts w:ascii="Calibri" w:eastAsia="Times New Roman" w:hAnsi="Calibri" w:cs="Calibri"/>
+          <w:b/>
+          <w:bCs/>
+          <w:sz w:val="22"/>
+          <w:szCs w:val="22"/>
+        </w:rPr>
+        <w:t>LALR</w:t>
+      </w:r>
+      <w:r>
+        <w:rPr>
+          <w:rFonts w:ascii="Calibri" w:eastAsia="Times New Roman" w:hAnsi="Calibri" w:cs="Calibri"/>
+          <w:b/>
+          <w:bCs/>
+          <w:sz w:val="22"/>
+          <w:szCs w:val="22"/>
+        </w:rPr>
+        <w:t>(</w:t>
+      </w:r>
+      <w:proofErr w:type="gramEnd"/>
+      <w:r>
+        <w:rPr>
+          <w:rFonts w:ascii="Calibri" w:eastAsia="Times New Roman" w:hAnsi="Calibri" w:cs="Calibri"/>
+          <w:b/>
+          <w:bCs/>
+          <w:sz w:val="22"/>
+          <w:szCs w:val="22"/>
+        </w:rPr>
+        <w:t>1)</w:t>
+      </w:r>
+      <w:r>
+        <w:rPr>
+          <w:rFonts w:ascii="Calibri" w:eastAsia="Times New Roman" w:hAnsi="Calibri" w:cs="Calibri"/>
+          <w:b/>
+          <w:bCs/>
+          <w:sz w:val="22"/>
+          <w:szCs w:val="22"/>
+        </w:rPr>
+        <w:t>:</w:t>
+      </w:r>
+    </w:p>
+    <w:p>
+      <w:pPr>
+        <w:spacing w:before="533"/>
+        <w:rPr>
+          <w:rFonts w:ascii="Calibri" w:eastAsia="Times New Roman" w:hAnsi="Calibri" w:cs="Calibri"/>
+          <w:sz w:val="22"/>
+          <w:szCs w:val="22"/>
+        </w:rPr>
+      </w:pPr>
+      <w:r>
+        <w:rPr>
+          <w:rFonts w:ascii="Calibri" w:eastAsia="Times New Roman" w:hAnsi="Calibri" w:cs="Calibri"/>
+          <w:sz w:val="22"/>
+          <w:szCs w:val="22"/>
+        </w:rPr>
+        <w:tab/>
+      </w:r>
+      <w:r>
+        <w:rPr>
+          <w:rFonts w:ascii="Calibri" w:eastAsia="Times New Roman" w:hAnsi="Calibri" w:cs="Calibri"/>
+          <w:sz w:val="22"/>
+          <w:szCs w:val="22"/>
+        </w:rPr>
+        <w:tab/>
+        <w:t xml:space="preserve">This grammar is </w:t>
+      </w:r>
+      <w:proofErr w:type="gramStart"/>
+      <w:r>
+        <w:rPr>
+          <w:rFonts w:ascii="Calibri" w:eastAsia="Times New Roman" w:hAnsi="Calibri" w:cs="Calibri"/>
+          <w:sz w:val="22"/>
+          <w:szCs w:val="22"/>
+        </w:rPr>
+        <w:t>LALR(</w:t>
+      </w:r>
+      <w:proofErr w:type="gramEnd"/>
+      <w:r>
+        <w:rPr>
+          <w:rFonts w:ascii="Calibri" w:eastAsia="Times New Roman" w:hAnsi="Calibri" w:cs="Calibri"/>
+          <w:sz w:val="22"/>
+          <w:szCs w:val="22"/>
+        </w:rPr>
+        <w:t xml:space="preserve">1). </w:t>
+      </w:r>
     </w:p>
     <w:p>
       <w:pPr>
         <w:pStyle w:val="NormalWeb"/>
         <w:spacing w:before="0" w:beforeAutospacing="0" w:after="0" w:afterAutospacing="0"/>
-        <w:ind w:left="1800"/>
         <w:rPr>
           <w:rFonts w:ascii="TimesNewRomanPSMT" w:hAnsi="TimesNewRomanPSMT" w:cs="Calibri"/>
-        </w:rPr>
-      </w:pPr>
-    </w:p>
-    <w:p>
-      <w:pPr>
-        <w:pStyle w:val="NormalWeb"/>
-        <w:numPr>
-          <w:ilvl w:val="0"/>
-          <w:numId w:val="5"/>
-        </w:numPr>
-        <w:spacing w:before="0" w:beforeAutospacing="0" w:after="0" w:afterAutospacing="0"/>
+          <w:b/>
+          <w:bCs/>
+        </w:rPr>
+      </w:pPr>
+    </w:p>
+    <w:p>
+      <w:pPr>
+        <w:rPr>
+          <w:rFonts w:ascii="Calibri" w:eastAsia="Times New Roman" w:hAnsi="Calibri" w:cs="Calibri"/>
+          <w:sz w:val="22"/>
+          <w:szCs w:val="22"/>
+        </w:rPr>
+      </w:pPr>
+      <w:r>
         <w:rPr>
           <w:rFonts w:ascii="TimesNewRomanPSMT" w:hAnsi="TimesNewRomanPSMT" w:cs="Calibri"/>
         </w:rPr>
-      </w:pPr>
+        <w:tab/>
+      </w:r>
+      <w:r>
+        <w:rPr>
+          <w:rFonts w:ascii="TimesNewRomanPSMT" w:hAnsi="TimesNewRomanPSMT" w:cs="Calibri"/>
+        </w:rPr>
+        <w:tab/>
+      </w:r>
+      <w:r>
+        <w:rPr>
+          <w:rFonts w:ascii="TimesNewRomanPSMT" w:hAnsi="TimesNewRomanPSMT" w:cs="Calibri"/>
+          <w:noProof/>
+        </w:rPr>
+        <w:drawing>
+          <wp:inline distT="0" distB="0" distL="0" distR="0" wp14:anchorId="7FD3F7AC" wp14:editId="63B7DBF1">
+            <wp:extent cx="2722880" cy="1417955"/>
+            <wp:effectExtent l="0" t="0" r="0" b="4445"/>
+            <wp:docPr id="11" name="Picture 11" descr="A close up of a clock&#10;&#10;Description automatically generated"/>
+            <wp:cNvGraphicFramePr>
+              <a:graphicFrameLocks xmlns:a="http://schemas.openxmlformats.org/drawingml/2006/main" noChangeAspect="1"/>
+            </wp:cNvGraphicFramePr>
+            <a:graphic xmlns:a="http://schemas.openxmlformats.org/drawingml/2006/main">
+              <a:graphicData uri="http://schemas.openxmlformats.org/drawingml/2006/picture">
+                <pic:pic xmlns:pic="http://schemas.openxmlformats.org/drawingml/2006/picture">
+                  <pic:nvPicPr>
+                    <pic:cNvPr id="0" name="Picture 28"/>
+                    <pic:cNvPicPr>
+                      <a:picLocks noChangeAspect="1" noChangeArrowheads="1"/>
+                    </pic:cNvPicPr>
+                  </pic:nvPicPr>
+                  <pic:blipFill>
+                    <a:blip r:embed="rId8">
+                      <a:extLst>
+                        <a:ext uri="{28A0092B-C50C-407E-A947-70E740481C1C}">
+                          <a14:useLocalDpi xmlns:a14="http://schemas.microsoft.com/office/drawing/2010/main" val="0"/>
+                        </a:ext>
+                      </a:extLst>
+                    </a:blip>
+                    <a:srcRect/>
+                    <a:stretch>
+                      <a:fillRect/>
+                    </a:stretch>
+                  </pic:blipFill>
+                  <pic:spPr bwMode="auto">
+                    <a:xfrm>
+                      <a:off x="0" y="0"/>
+                      <a:ext cx="2722880" cy="1417955"/>
+                    </a:xfrm>
+                    <a:prstGeom prst="rect">
+                      <a:avLst/>
+                    </a:prstGeom>
+                    <a:noFill/>
+                    <a:ln>
+                      <a:noFill/>
+                    </a:ln>
+                  </pic:spPr>
+                </pic:pic>
+              </a:graphicData>
+            </a:graphic>
+          </wp:inline>
+        </w:drawing>
+      </w:r>
+    </w:p>
+    <w:p>
+      <w:pPr>
+        <w:rPr>
+          <w:rFonts w:ascii="Calibri" w:eastAsia="Times New Roman" w:hAnsi="Calibri" w:cs="Calibri"/>
+          <w:sz w:val="22"/>
+          <w:szCs w:val="22"/>
+        </w:rPr>
+      </w:pPr>
+    </w:p>
+    <w:p>
+      <w:pPr>
+        <w:rPr>
+          <w:rFonts w:ascii="Calibri" w:eastAsia="Times New Roman" w:hAnsi="Calibri" w:cs="Calibri"/>
+          <w:sz w:val="22"/>
+          <w:szCs w:val="22"/>
+        </w:rPr>
+      </w:pPr>
+    </w:p>
+    <w:p>
+      <w:pPr>
+        <w:ind w:left="1440"/>
+        <w:rPr>
+          <w:rFonts w:ascii="Calibri" w:eastAsia="Times New Roman" w:hAnsi="Calibri" w:cs="Calibri"/>
+          <w:sz w:val="22"/>
+          <w:szCs w:val="22"/>
+        </w:rPr>
+      </w:pPr>
+      <w:r>
+        <w:rPr>
+          <w:rFonts w:ascii="Calibri" w:eastAsia="Times New Roman" w:hAnsi="Calibri" w:cs="Calibri"/>
+          <w:sz w:val="22"/>
+          <w:szCs w:val="22"/>
+        </w:rPr>
+        <w:t xml:space="preserve">Once we add the lookaheads to each </w:t>
+      </w:r>
+      <w:proofErr w:type="gramStart"/>
+      <w:r>
+        <w:rPr>
+          <w:rFonts w:ascii="Calibri" w:eastAsia="Times New Roman" w:hAnsi="Calibri" w:cs="Calibri"/>
+          <w:sz w:val="22"/>
+          <w:szCs w:val="22"/>
+        </w:rPr>
+        <w:t>LR(</w:t>
+      </w:r>
+      <w:proofErr w:type="gramEnd"/>
+      <w:r>
+        <w:rPr>
+          <w:rFonts w:ascii="Calibri" w:eastAsia="Times New Roman" w:hAnsi="Calibri" w:cs="Calibri"/>
+          <w:sz w:val="22"/>
+          <w:szCs w:val="22"/>
+        </w:rPr>
+        <w:t xml:space="preserve">0) item, the shift-reduce conflicts are reduced. In state 2, the shift symbol a is different from A’s lookahead symbol c and in state 5 the shift symbol c is different from A’s lookahead symbol a. We can </w:t>
+      </w:r>
       <w:proofErr w:type="spellStart"/>
       <w:r>
         <w:rPr>
-          <w:rFonts w:ascii="TimesNewRomanPSMT" w:hAnsi="TimesNewRomanPSMT" w:cs="Calibri"/>
-        </w:rPr>
-        <w:t>S→Aa</w:t>
+          <w:rFonts w:ascii="Calibri" w:eastAsia="Times New Roman" w:hAnsi="Calibri" w:cs="Calibri"/>
+          <w:sz w:val="22"/>
+          <w:szCs w:val="22"/>
+        </w:rPr>
+        <w:t>deduce</w:t>
       </w:r>
       <w:proofErr w:type="spellEnd"/>
-    </w:p>
-    <w:p>
-      <w:pPr>
-        <w:pStyle w:val="NormalWeb"/>
-        <w:numPr>
-          <w:ilvl w:val="0"/>
-          <w:numId w:val="5"/>
-        </w:numPr>
-        <w:spacing w:before="0" w:beforeAutospacing="0" w:after="0" w:afterAutospacing="0"/>
-        <w:rPr>
-          <w:rFonts w:ascii="TimesNewRomanPSMT" w:hAnsi="TimesNewRomanPSMT" w:cs="Calibri"/>
-        </w:rPr>
-      </w:pPr>
-      <w:r>
-        <w:rPr>
-          <w:rFonts w:ascii="TimesNewRomanPSMT" w:hAnsi="TimesNewRomanPSMT" w:cs="Calibri"/>
-        </w:rPr>
-        <w:t xml:space="preserve">S-&gt; </w:t>
-      </w:r>
-      <w:proofErr w:type="spellStart"/>
-      <w:r>
-        <w:rPr>
-          <w:rFonts w:ascii="TimesNewRomanPSMT" w:hAnsi="TimesNewRomanPSMT" w:cs="Calibri"/>
-        </w:rPr>
-        <w:t>bAc</w:t>
-      </w:r>
-      <w:proofErr w:type="spellEnd"/>
-    </w:p>
-    <w:p>
-      <w:pPr>
-        <w:pStyle w:val="NormalWeb"/>
-        <w:numPr>
-          <w:ilvl w:val="0"/>
-          <w:numId w:val="5"/>
-        </w:numPr>
-        <w:spacing w:before="0" w:beforeAutospacing="0" w:after="0" w:afterAutospacing="0"/>
-        <w:rPr>
-          <w:rFonts w:ascii="TimesNewRomanPSMT" w:hAnsi="TimesNewRomanPSMT" w:cs="Calibri"/>
-        </w:rPr>
-      </w:pPr>
-      <w:r>
-        <w:rPr>
-          <w:rFonts w:ascii="TimesNewRomanPSMT" w:hAnsi="TimesNewRomanPSMT" w:cs="Calibri"/>
-        </w:rPr>
-        <w:t>S-&gt; dc</w:t>
-      </w:r>
-    </w:p>
-    <w:p>
-      <w:pPr>
-        <w:pStyle w:val="NormalWeb"/>
-        <w:numPr>
-          <w:ilvl w:val="0"/>
-          <w:numId w:val="5"/>
-        </w:numPr>
-        <w:spacing w:before="0" w:beforeAutospacing="0" w:after="0" w:afterAutospacing="0"/>
-        <w:rPr>
-          <w:rFonts w:ascii="TimesNewRomanPSMT" w:hAnsi="TimesNewRomanPSMT" w:cs="Calibri"/>
-        </w:rPr>
-      </w:pPr>
-      <w:r>
-        <w:rPr>
-          <w:rFonts w:ascii="TimesNewRomanPSMT" w:hAnsi="TimesNewRomanPSMT" w:cs="Calibri"/>
-        </w:rPr>
-        <w:t xml:space="preserve">S -&gt; </w:t>
-      </w:r>
-      <w:proofErr w:type="spellStart"/>
-      <w:r>
-        <w:rPr>
-          <w:rFonts w:ascii="TimesNewRomanPSMT" w:hAnsi="TimesNewRomanPSMT" w:cs="Calibri"/>
-        </w:rPr>
-        <w:t>bda</w:t>
-      </w:r>
-      <w:proofErr w:type="spellEnd"/>
-      <w:r>
-        <w:rPr>
-          <w:rFonts w:ascii="TimesNewRomanPSMT" w:hAnsi="TimesNewRomanPSMT" w:cs="Calibri"/>
-        </w:rPr>
-        <w:t xml:space="preserve"> </w:t>
-      </w:r>
-    </w:p>
-    <w:p>
-      <w:pPr>
-        <w:pStyle w:val="NormalWeb"/>
-        <w:numPr>
-          <w:ilvl w:val="0"/>
-          <w:numId w:val="5"/>
-        </w:numPr>
-        <w:spacing w:before="0" w:beforeAutospacing="0" w:after="0" w:afterAutospacing="0"/>
-        <w:rPr>
-          <w:rFonts w:ascii="TimesNewRomanPSMT" w:hAnsi="TimesNewRomanPSMT" w:cs="Calibri"/>
-        </w:rPr>
-      </w:pPr>
-      <w:proofErr w:type="spellStart"/>
-      <w:r>
-        <w:rPr>
-          <w:rFonts w:ascii="TimesNewRomanPSMT" w:hAnsi="TimesNewRomanPSMT" w:cs="Calibri"/>
-        </w:rPr>
-        <w:t>A→d</w:t>
-      </w:r>
-      <w:proofErr w:type="spellEnd"/>
-      <w:r>
-        <w:rPr>
-          <w:rFonts w:ascii="TimesNewRomanPSMT" w:hAnsi="TimesNewRomanPSMT" w:cs="Calibri"/>
-        </w:rPr>
-        <w:t xml:space="preserve"> </w:t>
-      </w:r>
-    </w:p>
-    <w:p>
-      <w:pPr>
-        <w:rPr>
-          <w:rFonts w:ascii="Calibri" w:eastAsia="Times New Roman" w:hAnsi="Calibri" w:cs="Calibri"/>
-          <w:sz w:val="22"/>
-          <w:szCs w:val="22"/>
-        </w:rPr>
-      </w:pPr>
-    </w:p>
-    <w:p>
-      <w:pPr>
-        <w:pStyle w:val="ListParagraph"/>
-      </w:pPr>
-      <w:r>
-        <w:tab/>
-      </w:r>
-    </w:p>
-    <w:p>
-      <w:pPr>
-        <w:pStyle w:val="ListParagraph"/>
-      </w:pPr>
-      <w:r>
-        <w:tab/>
-      </w:r>
-      <w:r>
-        <w:tab/>
-      </w:r>
-      <w:r>
-        <w:tab/>
-        <w:t>Action</w:t>
-      </w:r>
-      <w:r>
-        <w:tab/>
-      </w:r>
-      <w:r>
-        <w:tab/>
-      </w:r>
-      <w:r>
-        <w:tab/>
-      </w:r>
-      <w:r>
-        <w:tab/>
-      </w:r>
-      <w:r>
-        <w:tab/>
-      </w:r>
-      <w:r>
-        <w:tab/>
-      </w:r>
-      <w:r>
-        <w:tab/>
-      </w:r>
-      <w:proofErr w:type="spellStart"/>
-      <w:r>
-        <w:t>Goto</w:t>
-      </w:r>
-      <w:proofErr w:type="spellEnd"/>
-    </w:p>
-    <w:tbl>
-      <w:tblPr>
-        <w:tblStyle w:val="TableGrid"/>
-        <w:tblW w:w="0" w:type="auto"/>
-        <w:tblInd w:w="720" w:type="dxa"/>
-        <w:tblLook w:val="04A0" w:firstRow="1" w:lastRow="0" w:firstColumn="1" w:lastColumn="0" w:noHBand="0" w:noVBand="1"/>
-      </w:tblPr>
-      <w:tblGrid>
-        <w:gridCol w:w="1057"/>
-        <w:gridCol w:w="1074"/>
-        <w:gridCol w:w="1098"/>
-        <w:gridCol w:w="1069"/>
-        <w:gridCol w:w="1098"/>
-        <w:gridCol w:w="1055"/>
-        <w:gridCol w:w="1086"/>
-        <w:gridCol w:w="1093"/>
-      </w:tblGrid>
-      <w:tr>
-        <w:tc>
-          <w:tcPr>
-            <w:tcW w:w="1057" w:type="dxa"/>
-          </w:tcPr>
-          <w:p>
-            <w:pPr>
-              <w:pStyle w:val="ListParagraph"/>
-              <w:ind w:left="0"/>
-            </w:pPr>
-          </w:p>
-        </w:tc>
-        <w:tc>
-          <w:tcPr>
-            <w:tcW w:w="1074" w:type="dxa"/>
-          </w:tcPr>
-          <w:p>
-            <w:pPr>
-              <w:pStyle w:val="ListParagraph"/>
-              <w:ind w:left="0"/>
-            </w:pPr>
-            <w:r>
-              <w:t>a</w:t>
-            </w:r>
-          </w:p>
-        </w:tc>
-        <w:tc>
-          <w:tcPr>
-            <w:tcW w:w="1098" w:type="dxa"/>
-          </w:tcPr>
-          <w:p>
-            <w:pPr>
-              <w:pStyle w:val="ListParagraph"/>
-              <w:ind w:left="0"/>
-            </w:pPr>
-            <w:r>
-              <w:t>b</w:t>
-            </w:r>
-          </w:p>
-        </w:tc>
-        <w:tc>
-          <w:tcPr>
-            <w:tcW w:w="1069" w:type="dxa"/>
-          </w:tcPr>
-          <w:p>
-            <w:pPr>
-              <w:pStyle w:val="ListParagraph"/>
-              <w:ind w:left="0"/>
-            </w:pPr>
-            <w:r>
-              <w:t>c</w:t>
-            </w:r>
-          </w:p>
-        </w:tc>
-        <w:tc>
-          <w:tcPr>
-            <w:tcW w:w="1098" w:type="dxa"/>
-          </w:tcPr>
-          <w:p>
-            <w:pPr>
-              <w:pStyle w:val="ListParagraph"/>
-              <w:ind w:left="0"/>
-            </w:pPr>
-            <w:r>
-              <w:t>d</w:t>
-            </w:r>
-          </w:p>
-        </w:tc>
-        <w:tc>
-          <w:tcPr>
-            <w:tcW w:w="1055" w:type="dxa"/>
-          </w:tcPr>
-          <w:p>
-            <w:pPr>
-              <w:pStyle w:val="ListParagraph"/>
-              <w:ind w:left="0"/>
-            </w:pPr>
-            <w:r>
-              <w:t>$</w:t>
-            </w:r>
-          </w:p>
-        </w:tc>
-        <w:tc>
-          <w:tcPr>
-            <w:tcW w:w="1086" w:type="dxa"/>
-          </w:tcPr>
-          <w:p>
-            <w:pPr>
-              <w:pStyle w:val="ListParagraph"/>
-              <w:ind w:left="0"/>
-              <w:rPr>
-                <w:b/>
-                <w:bCs/>
-              </w:rPr>
-            </w:pPr>
-            <w:r>
-              <w:rPr>
-                <w:b/>
-                <w:bCs/>
-              </w:rPr>
-              <w:t>S</w:t>
-            </w:r>
-          </w:p>
-        </w:tc>
-        <w:tc>
-          <w:tcPr>
-            <w:tcW w:w="1093" w:type="dxa"/>
-          </w:tcPr>
-          <w:p>
-            <w:pPr>
-              <w:pStyle w:val="ListParagraph"/>
-              <w:ind w:left="0"/>
-              <w:rPr>
-                <w:b/>
-                <w:bCs/>
-              </w:rPr>
-            </w:pPr>
-            <w:r>
-              <w:rPr>
-                <w:b/>
-                <w:bCs/>
-              </w:rPr>
-              <w:t>A</w:t>
-            </w:r>
-          </w:p>
-        </w:tc>
-      </w:tr>
-      <w:tr>
-        <w:tc>
-          <w:tcPr>
-            <w:tcW w:w="1057" w:type="dxa"/>
-          </w:tcPr>
-          <w:p>
-            <w:pPr>
-              <w:pStyle w:val="ListParagraph"/>
-              <w:ind w:left="0"/>
-            </w:pPr>
-            <w:r>
-              <w:t>0</w:t>
-            </w:r>
-          </w:p>
-        </w:tc>
-        <w:tc>
-          <w:tcPr>
-            <w:tcW w:w="1074" w:type="dxa"/>
-          </w:tcPr>
-          <w:p>
-            <w:pPr>
-              <w:pStyle w:val="ListParagraph"/>
-              <w:ind w:left="0"/>
-            </w:pPr>
-          </w:p>
-        </w:tc>
-        <w:tc>
-          <w:tcPr>
-            <w:tcW w:w="1098" w:type="dxa"/>
-          </w:tcPr>
-          <w:p>
-            <w:pPr>
-              <w:pStyle w:val="ListParagraph"/>
-              <w:ind w:left="0"/>
-            </w:pPr>
-            <w:r>
-              <w:t>S7</w:t>
-            </w:r>
-          </w:p>
-        </w:tc>
-        <w:tc>
-          <w:tcPr>
-            <w:tcW w:w="1069" w:type="dxa"/>
-          </w:tcPr>
-          <w:p>
-            <w:pPr>
-              <w:pStyle w:val="ListParagraph"/>
-              <w:ind w:left="0"/>
-            </w:pPr>
-          </w:p>
-        </w:tc>
-        <w:tc>
-          <w:tcPr>
-            <w:tcW w:w="1098" w:type="dxa"/>
-          </w:tcPr>
-          <w:p>
-            <w:pPr>
-              <w:pStyle w:val="ListParagraph"/>
-              <w:ind w:left="0"/>
-            </w:pPr>
-            <w:r>
-              <w:t>S5</w:t>
-            </w:r>
-          </w:p>
-        </w:tc>
-        <w:tc>
-          <w:tcPr>
-            <w:tcW w:w="1055" w:type="dxa"/>
-          </w:tcPr>
-          <w:p>
-            <w:pPr>
-              <w:pStyle w:val="ListParagraph"/>
-              <w:ind w:left="0"/>
-            </w:pPr>
-          </w:p>
-        </w:tc>
-        <w:tc>
-          <w:tcPr>
-            <w:tcW w:w="1086" w:type="dxa"/>
-          </w:tcPr>
-          <w:p>
-            <w:pPr>
-              <w:pStyle w:val="ListParagraph"/>
-              <w:ind w:left="0"/>
-            </w:pPr>
-            <w:r>
-              <w:t>I1</w:t>
-            </w:r>
-          </w:p>
-        </w:tc>
-        <w:tc>
-          <w:tcPr>
-            <w:tcW w:w="1093" w:type="dxa"/>
-          </w:tcPr>
-          <w:p>
-            <w:pPr>
-              <w:pStyle w:val="ListParagraph"/>
-              <w:ind w:left="0"/>
-            </w:pPr>
-            <w:r>
-              <w:t>I3</w:t>
-            </w:r>
-          </w:p>
-        </w:tc>
-      </w:tr>
-      <w:tr>
-        <w:tc>
-          <w:tcPr>
-            <w:tcW w:w="1057" w:type="dxa"/>
-          </w:tcPr>
-          <w:p>
-            <w:pPr>
-              <w:pStyle w:val="ListParagraph"/>
-              <w:ind w:left="0"/>
-            </w:pPr>
-            <w:r>
-              <w:t>1</w:t>
-            </w:r>
-          </w:p>
-        </w:tc>
-        <w:tc>
-          <w:tcPr>
-            <w:tcW w:w="1074" w:type="dxa"/>
-          </w:tcPr>
-          <w:p>
-            <w:pPr>
-              <w:pStyle w:val="ListParagraph"/>
-              <w:ind w:left="0"/>
-            </w:pPr>
-          </w:p>
-        </w:tc>
-        <w:tc>
-          <w:tcPr>
-            <w:tcW w:w="1098" w:type="dxa"/>
-          </w:tcPr>
-          <w:p>
-            <w:pPr>
-              <w:pStyle w:val="ListParagraph"/>
-              <w:ind w:left="0"/>
-            </w:pPr>
-          </w:p>
-        </w:tc>
-        <w:tc>
-          <w:tcPr>
-            <w:tcW w:w="1069" w:type="dxa"/>
-          </w:tcPr>
-          <w:p>
-            <w:pPr>
-              <w:pStyle w:val="ListParagraph"/>
-              <w:ind w:left="0"/>
-            </w:pPr>
-          </w:p>
-        </w:tc>
-        <w:tc>
-          <w:tcPr>
-            <w:tcW w:w="1098" w:type="dxa"/>
-          </w:tcPr>
-          <w:p>
-            <w:pPr>
-              <w:pStyle w:val="ListParagraph"/>
-              <w:ind w:left="0"/>
-            </w:pPr>
-          </w:p>
-        </w:tc>
-        <w:tc>
-          <w:tcPr>
-            <w:tcW w:w="1055" w:type="dxa"/>
-          </w:tcPr>
-          <w:p>
-            <w:pPr>
-              <w:pStyle w:val="ListParagraph"/>
-              <w:ind w:left="0"/>
-            </w:pPr>
-            <w:r>
-              <w:t>accept</w:t>
-            </w:r>
-          </w:p>
-        </w:tc>
-        <w:tc>
-          <w:tcPr>
-            <w:tcW w:w="1086" w:type="dxa"/>
-          </w:tcPr>
-          <w:p>
-            <w:pPr>
-              <w:pStyle w:val="ListParagraph"/>
-              <w:ind w:left="0"/>
-            </w:pPr>
-          </w:p>
-        </w:tc>
-        <w:tc>
-          <w:tcPr>
-            <w:tcW w:w="1093" w:type="dxa"/>
-          </w:tcPr>
-          <w:p>
-            <w:pPr>
-              <w:pStyle w:val="ListParagraph"/>
-              <w:ind w:left="0"/>
-            </w:pPr>
-          </w:p>
-        </w:tc>
-      </w:tr>
-      <w:tr>
-        <w:tc>
-          <w:tcPr>
-            <w:tcW w:w="1057" w:type="dxa"/>
-          </w:tcPr>
-          <w:p>
-            <w:pPr>
-              <w:pStyle w:val="ListParagraph"/>
-              <w:ind w:left="0"/>
-            </w:pPr>
-            <w:r>
-              <w:t>2</w:t>
-            </w:r>
-          </w:p>
-        </w:tc>
-        <w:tc>
-          <w:tcPr>
-            <w:tcW w:w="1074" w:type="dxa"/>
-            <w:shd w:val="clear" w:color="auto" w:fill="7F7F7F" w:themeFill="text1" w:themeFillTint="80"/>
-          </w:tcPr>
-          <w:p>
-            <w:pPr>
-              <w:pStyle w:val="ListParagraph"/>
-              <w:ind w:left="0"/>
-              <w:rPr>
-                <w:shd w:val="pct15" w:color="auto" w:fill="FFFFFF"/>
-              </w:rPr>
-            </w:pPr>
-          </w:p>
-        </w:tc>
-        <w:tc>
-          <w:tcPr>
-            <w:tcW w:w="1098" w:type="dxa"/>
-            <w:shd w:val="clear" w:color="auto" w:fill="7F7F7F" w:themeFill="text1" w:themeFillTint="80"/>
-          </w:tcPr>
-          <w:p>
-            <w:pPr>
-              <w:pStyle w:val="ListParagraph"/>
-              <w:ind w:left="0"/>
-              <w:rPr>
-                <w:shd w:val="pct15" w:color="auto" w:fill="FFFFFF"/>
-              </w:rPr>
-            </w:pPr>
-          </w:p>
-        </w:tc>
-        <w:tc>
-          <w:tcPr>
-            <w:tcW w:w="1069" w:type="dxa"/>
-            <w:shd w:val="clear" w:color="auto" w:fill="7F7F7F" w:themeFill="text1" w:themeFillTint="80"/>
-          </w:tcPr>
-          <w:p>
-            <w:pPr>
-              <w:pStyle w:val="ListParagraph"/>
-              <w:ind w:left="0"/>
-              <w:rPr>
-                <w:shd w:val="pct15" w:color="auto" w:fill="FFFFFF"/>
-              </w:rPr>
-            </w:pPr>
-          </w:p>
-        </w:tc>
-        <w:tc>
-          <w:tcPr>
-            <w:tcW w:w="1098" w:type="dxa"/>
-            <w:shd w:val="clear" w:color="auto" w:fill="7F7F7F" w:themeFill="text1" w:themeFillTint="80"/>
-          </w:tcPr>
-          <w:p>
-            <w:pPr>
-              <w:pStyle w:val="ListParagraph"/>
-              <w:ind w:left="0"/>
-              <w:rPr>
-                <w:shd w:val="pct15" w:color="auto" w:fill="FFFFFF"/>
-              </w:rPr>
-            </w:pPr>
-          </w:p>
-        </w:tc>
-        <w:tc>
-          <w:tcPr>
-            <w:tcW w:w="1055" w:type="dxa"/>
-            <w:shd w:val="clear" w:color="auto" w:fill="7F7F7F" w:themeFill="text1" w:themeFillTint="80"/>
-          </w:tcPr>
-          <w:p>
-            <w:pPr>
-              <w:pStyle w:val="ListParagraph"/>
-              <w:ind w:left="0"/>
-              <w:rPr>
-                <w:shd w:val="pct15" w:color="auto" w:fill="FFFFFF"/>
-              </w:rPr>
-            </w:pPr>
-          </w:p>
-        </w:tc>
-        <w:tc>
-          <w:tcPr>
-            <w:tcW w:w="1086" w:type="dxa"/>
-            <w:shd w:val="clear" w:color="auto" w:fill="7F7F7F" w:themeFill="text1" w:themeFillTint="80"/>
-          </w:tcPr>
-          <w:p>
-            <w:pPr>
-              <w:pStyle w:val="ListParagraph"/>
-              <w:ind w:left="0"/>
-              <w:rPr>
-                <w:shd w:val="pct15" w:color="auto" w:fill="FFFFFF"/>
-              </w:rPr>
-            </w:pPr>
-          </w:p>
-        </w:tc>
-        <w:tc>
-          <w:tcPr>
-            <w:tcW w:w="1093" w:type="dxa"/>
-            <w:shd w:val="clear" w:color="auto" w:fill="7F7F7F" w:themeFill="text1" w:themeFillTint="80"/>
-          </w:tcPr>
-          <w:p>
-            <w:pPr>
-              <w:pStyle w:val="ListParagraph"/>
-              <w:ind w:left="0"/>
-              <w:rPr>
-                <w:shd w:val="pct15" w:color="auto" w:fill="FFFFFF"/>
-              </w:rPr>
-            </w:pPr>
-          </w:p>
-        </w:tc>
-      </w:tr>
-      <w:tr>
-        <w:tc>
-          <w:tcPr>
-            <w:tcW w:w="1057" w:type="dxa"/>
-          </w:tcPr>
-          <w:p>
-            <w:pPr>
-              <w:pStyle w:val="ListParagraph"/>
-              <w:ind w:left="0"/>
-            </w:pPr>
-            <w:r>
-              <w:t>3</w:t>
-            </w:r>
-          </w:p>
-        </w:tc>
-        <w:tc>
-          <w:tcPr>
-            <w:tcW w:w="1074" w:type="dxa"/>
-          </w:tcPr>
-          <w:p>
-            <w:pPr>
-              <w:pStyle w:val="ListParagraph"/>
-              <w:ind w:left="0"/>
-            </w:pPr>
-            <w:r>
-              <w:t>S4</w:t>
-            </w:r>
-          </w:p>
-        </w:tc>
-        <w:tc>
-          <w:tcPr>
-            <w:tcW w:w="1098" w:type="dxa"/>
-          </w:tcPr>
-          <w:p>
-            <w:pPr>
-              <w:pStyle w:val="ListParagraph"/>
-              <w:ind w:left="0"/>
-            </w:pPr>
-          </w:p>
-        </w:tc>
-        <w:tc>
-          <w:tcPr>
-            <w:tcW w:w="1069" w:type="dxa"/>
-          </w:tcPr>
-          <w:p>
-            <w:pPr>
-              <w:pStyle w:val="ListParagraph"/>
-              <w:ind w:left="0"/>
-            </w:pPr>
-          </w:p>
-        </w:tc>
-        <w:tc>
-          <w:tcPr>
-            <w:tcW w:w="1098" w:type="dxa"/>
-          </w:tcPr>
-          <w:p>
-            <w:pPr>
-              <w:pStyle w:val="ListParagraph"/>
-              <w:ind w:left="0"/>
-            </w:pPr>
-          </w:p>
-        </w:tc>
-        <w:tc>
-          <w:tcPr>
-            <w:tcW w:w="1055" w:type="dxa"/>
-          </w:tcPr>
-          <w:p>
-            <w:pPr>
-              <w:pStyle w:val="ListParagraph"/>
-              <w:ind w:left="0"/>
-            </w:pPr>
-          </w:p>
-        </w:tc>
-        <w:tc>
-          <w:tcPr>
-            <w:tcW w:w="1086" w:type="dxa"/>
-          </w:tcPr>
-          <w:p>
-            <w:pPr>
-              <w:pStyle w:val="ListParagraph"/>
-              <w:ind w:left="0"/>
-            </w:pPr>
-          </w:p>
-        </w:tc>
-        <w:tc>
-          <w:tcPr>
-            <w:tcW w:w="1093" w:type="dxa"/>
-          </w:tcPr>
-          <w:p>
-            <w:pPr>
-              <w:pStyle w:val="ListParagraph"/>
-              <w:ind w:left="0"/>
-            </w:pPr>
-          </w:p>
-        </w:tc>
-      </w:tr>
-      <w:tr>
-        <w:tc>
-          <w:tcPr>
-            <w:tcW w:w="1057" w:type="dxa"/>
-          </w:tcPr>
-          <w:p>
-            <w:pPr>
-              <w:pStyle w:val="ListParagraph"/>
-              <w:ind w:left="0"/>
-            </w:pPr>
-            <w:r>
-              <w:t>4</w:t>
-            </w:r>
-          </w:p>
-        </w:tc>
-        <w:tc>
-          <w:tcPr>
-            <w:tcW w:w="1074" w:type="dxa"/>
-          </w:tcPr>
-          <w:p>
-            <w:pPr>
-              <w:pStyle w:val="ListParagraph"/>
-              <w:ind w:left="0"/>
-            </w:pPr>
-            <w:r>
-              <w:t>R1</w:t>
-            </w:r>
-          </w:p>
-        </w:tc>
-        <w:tc>
-          <w:tcPr>
-            <w:tcW w:w="1098" w:type="dxa"/>
-          </w:tcPr>
-          <w:p>
-            <w:pPr>
-              <w:pStyle w:val="ListParagraph"/>
-              <w:ind w:left="0"/>
-            </w:pPr>
-            <w:r>
-              <w:t>R1</w:t>
-            </w:r>
-          </w:p>
-        </w:tc>
-        <w:tc>
-          <w:tcPr>
-            <w:tcW w:w="1069" w:type="dxa"/>
-          </w:tcPr>
-          <w:p>
-            <w:pPr>
-              <w:pStyle w:val="ListParagraph"/>
-              <w:ind w:left="0"/>
-            </w:pPr>
-            <w:r>
-              <w:t>R1</w:t>
-            </w:r>
-          </w:p>
-        </w:tc>
-        <w:tc>
-          <w:tcPr>
-            <w:tcW w:w="1098" w:type="dxa"/>
-          </w:tcPr>
-          <w:p>
-            <w:pPr>
-              <w:pStyle w:val="ListParagraph"/>
-              <w:ind w:left="0"/>
-            </w:pPr>
-            <w:r>
-              <w:t>R1</w:t>
-            </w:r>
-          </w:p>
-        </w:tc>
-        <w:tc>
-          <w:tcPr>
-            <w:tcW w:w="1055" w:type="dxa"/>
-          </w:tcPr>
-          <w:p>
-            <w:pPr>
-              <w:pStyle w:val="ListParagraph"/>
-              <w:ind w:left="0"/>
-            </w:pPr>
-            <w:r>
-              <w:t>R1</w:t>
-            </w:r>
-          </w:p>
-        </w:tc>
-        <w:tc>
-          <w:tcPr>
-            <w:tcW w:w="1086" w:type="dxa"/>
-          </w:tcPr>
-          <w:p>
-            <w:pPr>
-              <w:pStyle w:val="ListParagraph"/>
-              <w:ind w:left="0"/>
-            </w:pPr>
-          </w:p>
-        </w:tc>
-        <w:tc>
-          <w:tcPr>
-            <w:tcW w:w="1093" w:type="dxa"/>
-          </w:tcPr>
-          <w:p>
-            <w:pPr>
-              <w:pStyle w:val="ListParagraph"/>
-              <w:ind w:left="0"/>
-            </w:pPr>
-          </w:p>
-        </w:tc>
-      </w:tr>
-      <w:tr>
-        <w:tc>
-          <w:tcPr>
-            <w:tcW w:w="1057" w:type="dxa"/>
-          </w:tcPr>
-          <w:p>
-            <w:pPr>
-              <w:pStyle w:val="ListParagraph"/>
-              <w:ind w:left="0"/>
-            </w:pPr>
-            <w:r>
-              <w:t>5</w:t>
-            </w:r>
-          </w:p>
-        </w:tc>
-        <w:tc>
-          <w:tcPr>
-            <w:tcW w:w="1074" w:type="dxa"/>
-          </w:tcPr>
-          <w:p>
-            <w:pPr>
-              <w:pStyle w:val="ListParagraph"/>
-              <w:ind w:left="0"/>
-            </w:pPr>
-          </w:p>
-        </w:tc>
-        <w:tc>
-          <w:tcPr>
-            <w:tcW w:w="1098" w:type="dxa"/>
-          </w:tcPr>
-          <w:p>
-            <w:pPr>
-              <w:pStyle w:val="ListParagraph"/>
-              <w:ind w:left="0"/>
-            </w:pPr>
-          </w:p>
-        </w:tc>
-        <w:tc>
-          <w:tcPr>
-            <w:tcW w:w="1069" w:type="dxa"/>
-          </w:tcPr>
-          <w:p>
-            <w:pPr>
-              <w:pStyle w:val="ListParagraph"/>
-              <w:ind w:left="0"/>
-            </w:pPr>
-            <w:r>
-              <w:t>S6</w:t>
-            </w:r>
-          </w:p>
-        </w:tc>
-        <w:tc>
-          <w:tcPr>
-            <w:tcW w:w="1098" w:type="dxa"/>
-          </w:tcPr>
-          <w:p>
-            <w:pPr>
-              <w:pStyle w:val="ListParagraph"/>
-              <w:ind w:left="0"/>
-            </w:pPr>
-          </w:p>
-        </w:tc>
-        <w:tc>
-          <w:tcPr>
-            <w:tcW w:w="1055" w:type="dxa"/>
-          </w:tcPr>
-          <w:p>
-            <w:pPr>
-              <w:pStyle w:val="ListParagraph"/>
-              <w:ind w:left="0"/>
-            </w:pPr>
-          </w:p>
-        </w:tc>
-        <w:tc>
-          <w:tcPr>
-            <w:tcW w:w="1086" w:type="dxa"/>
-          </w:tcPr>
-          <w:p>
-            <w:pPr>
-              <w:pStyle w:val="ListParagraph"/>
-              <w:ind w:left="0"/>
-            </w:pPr>
-          </w:p>
-        </w:tc>
-        <w:tc>
-          <w:tcPr>
-            <w:tcW w:w="1093" w:type="dxa"/>
-          </w:tcPr>
-          <w:p>
-            <w:pPr>
-              <w:pStyle w:val="ListParagraph"/>
-              <w:ind w:left="0"/>
-            </w:pPr>
-          </w:p>
-        </w:tc>
-      </w:tr>
-      <w:tr>
-        <w:tc>
-          <w:tcPr>
-            <w:tcW w:w="1057" w:type="dxa"/>
-          </w:tcPr>
-          <w:p>
-            <w:pPr>
-              <w:pStyle w:val="ListParagraph"/>
-              <w:ind w:left="0"/>
-            </w:pPr>
-            <w:r>
-              <w:t>6</w:t>
-            </w:r>
-          </w:p>
-        </w:tc>
-        <w:tc>
-          <w:tcPr>
-            <w:tcW w:w="1074" w:type="dxa"/>
-          </w:tcPr>
-          <w:p>
-            <w:pPr>
-              <w:pStyle w:val="ListParagraph"/>
-              <w:ind w:left="0"/>
-            </w:pPr>
-            <w:r>
-              <w:t>R3</w:t>
-            </w:r>
-          </w:p>
-        </w:tc>
-        <w:tc>
-          <w:tcPr>
-            <w:tcW w:w="1098" w:type="dxa"/>
-          </w:tcPr>
-          <w:p>
-            <w:pPr>
-              <w:pStyle w:val="ListParagraph"/>
-              <w:ind w:left="0"/>
-            </w:pPr>
-            <w:r>
-              <w:t>R3</w:t>
-            </w:r>
-          </w:p>
-        </w:tc>
-        <w:tc>
-          <w:tcPr>
-            <w:tcW w:w="1069" w:type="dxa"/>
-          </w:tcPr>
-          <w:p>
-            <w:pPr>
-              <w:pStyle w:val="ListParagraph"/>
-              <w:ind w:left="0"/>
-            </w:pPr>
-            <w:r>
-              <w:t>R3</w:t>
-            </w:r>
-          </w:p>
-        </w:tc>
-        <w:tc>
-          <w:tcPr>
-            <w:tcW w:w="1098" w:type="dxa"/>
-          </w:tcPr>
-          <w:p>
-            <w:pPr>
-              <w:pStyle w:val="ListParagraph"/>
-              <w:ind w:left="0"/>
-            </w:pPr>
-            <w:r>
-              <w:t>R3</w:t>
-            </w:r>
-          </w:p>
-        </w:tc>
-        <w:tc>
-          <w:tcPr>
-            <w:tcW w:w="1055" w:type="dxa"/>
-          </w:tcPr>
-          <w:p>
-            <w:pPr>
-              <w:pStyle w:val="ListParagraph"/>
-              <w:ind w:left="0"/>
-            </w:pPr>
-            <w:r>
-              <w:t>R3</w:t>
-            </w:r>
-          </w:p>
-        </w:tc>
-        <w:tc>
-          <w:tcPr>
-            <w:tcW w:w="1086" w:type="dxa"/>
-          </w:tcPr>
-          <w:p>
-            <w:pPr>
-              <w:pStyle w:val="ListParagraph"/>
-              <w:ind w:left="0"/>
-            </w:pPr>
-          </w:p>
-        </w:tc>
-        <w:tc>
-          <w:tcPr>
-            <w:tcW w:w="1093" w:type="dxa"/>
-          </w:tcPr>
-          <w:p>
-            <w:pPr>
-              <w:pStyle w:val="ListParagraph"/>
-              <w:ind w:left="0"/>
-            </w:pPr>
-          </w:p>
-        </w:tc>
-      </w:tr>
-      <w:tr>
-        <w:tc>
-          <w:tcPr>
-            <w:tcW w:w="1057" w:type="dxa"/>
-          </w:tcPr>
-          <w:p>
-            <w:pPr>
-              <w:pStyle w:val="ListParagraph"/>
-              <w:ind w:left="0"/>
-            </w:pPr>
-            <w:r>
-              <w:t>7</w:t>
-            </w:r>
-          </w:p>
-        </w:tc>
-        <w:tc>
-          <w:tcPr>
-            <w:tcW w:w="1074" w:type="dxa"/>
-          </w:tcPr>
-          <w:p>
-            <w:pPr>
-              <w:pStyle w:val="ListParagraph"/>
-              <w:ind w:left="0"/>
-            </w:pPr>
-          </w:p>
-        </w:tc>
-        <w:tc>
-          <w:tcPr>
-            <w:tcW w:w="1098" w:type="dxa"/>
-          </w:tcPr>
-          <w:p>
-            <w:pPr>
-              <w:pStyle w:val="ListParagraph"/>
-              <w:ind w:left="0"/>
-            </w:pPr>
-          </w:p>
-        </w:tc>
-        <w:tc>
-          <w:tcPr>
-            <w:tcW w:w="1069" w:type="dxa"/>
-          </w:tcPr>
-          <w:p>
-            <w:pPr>
-              <w:pStyle w:val="ListParagraph"/>
-              <w:ind w:left="0"/>
-            </w:pPr>
-          </w:p>
-        </w:tc>
-        <w:tc>
-          <w:tcPr>
-            <w:tcW w:w="1098" w:type="dxa"/>
-          </w:tcPr>
-          <w:p>
-            <w:pPr>
-              <w:pStyle w:val="ListParagraph"/>
-              <w:ind w:left="0"/>
-            </w:pPr>
-            <w:r>
-              <w:t>S8</w:t>
-            </w:r>
-          </w:p>
-        </w:tc>
-        <w:tc>
-          <w:tcPr>
-            <w:tcW w:w="1055" w:type="dxa"/>
-          </w:tcPr>
-          <w:p>
-            <w:pPr>
-              <w:pStyle w:val="ListParagraph"/>
-              <w:ind w:left="0"/>
-            </w:pPr>
-          </w:p>
-        </w:tc>
-        <w:tc>
-          <w:tcPr>
-            <w:tcW w:w="1086" w:type="dxa"/>
-          </w:tcPr>
-          <w:p>
-            <w:pPr>
-              <w:pStyle w:val="ListParagraph"/>
-              <w:ind w:left="0"/>
-            </w:pPr>
-          </w:p>
-        </w:tc>
-        <w:tc>
-          <w:tcPr>
-            <w:tcW w:w="1093" w:type="dxa"/>
-          </w:tcPr>
-          <w:p>
-            <w:pPr>
-              <w:pStyle w:val="ListParagraph"/>
-              <w:ind w:left="0"/>
-            </w:pPr>
-          </w:p>
-        </w:tc>
-      </w:tr>
-      <w:tr>
-        <w:tc>
-          <w:tcPr>
-            <w:tcW w:w="1057" w:type="dxa"/>
-          </w:tcPr>
-          <w:p>
-            <w:pPr>
-              <w:pStyle w:val="ListParagraph"/>
-              <w:ind w:left="0"/>
-            </w:pPr>
-            <w:r>
-              <w:t>8</w:t>
-            </w:r>
-          </w:p>
-        </w:tc>
-        <w:tc>
-          <w:tcPr>
-            <w:tcW w:w="1074" w:type="dxa"/>
-          </w:tcPr>
-          <w:p>
-            <w:pPr>
-              <w:pStyle w:val="ListParagraph"/>
-              <w:ind w:left="0"/>
-            </w:pPr>
-            <w:r>
-              <w:t>S9</w:t>
-            </w:r>
-          </w:p>
-        </w:tc>
-        <w:tc>
-          <w:tcPr>
-            <w:tcW w:w="1098" w:type="dxa"/>
-          </w:tcPr>
-          <w:p>
-            <w:pPr>
-              <w:pStyle w:val="ListParagraph"/>
-              <w:ind w:left="0"/>
-            </w:pPr>
-          </w:p>
-        </w:tc>
-        <w:tc>
-          <w:tcPr>
-            <w:tcW w:w="1069" w:type="dxa"/>
-          </w:tcPr>
-          <w:p>
-            <w:pPr>
-              <w:pStyle w:val="ListParagraph"/>
-              <w:ind w:left="0"/>
-            </w:pPr>
-          </w:p>
-        </w:tc>
-        <w:tc>
-          <w:tcPr>
-            <w:tcW w:w="1098" w:type="dxa"/>
-          </w:tcPr>
-          <w:p>
-            <w:pPr>
-              <w:pStyle w:val="ListParagraph"/>
-              <w:ind w:left="0"/>
-            </w:pPr>
-          </w:p>
-        </w:tc>
-        <w:tc>
-          <w:tcPr>
-            <w:tcW w:w="1055" w:type="dxa"/>
-          </w:tcPr>
-          <w:p>
-            <w:pPr>
-              <w:pStyle w:val="ListParagraph"/>
-              <w:ind w:left="0"/>
-            </w:pPr>
-          </w:p>
-        </w:tc>
-        <w:tc>
-          <w:tcPr>
-            <w:tcW w:w="1086" w:type="dxa"/>
-          </w:tcPr>
-          <w:p>
-            <w:pPr>
-              <w:pStyle w:val="ListParagraph"/>
-              <w:ind w:left="0"/>
-            </w:pPr>
-          </w:p>
-        </w:tc>
-        <w:tc>
-          <w:tcPr>
-            <w:tcW w:w="1093" w:type="dxa"/>
-          </w:tcPr>
-          <w:p>
-            <w:pPr>
-              <w:pStyle w:val="ListParagraph"/>
-              <w:ind w:left="0"/>
-            </w:pPr>
-          </w:p>
-        </w:tc>
-      </w:tr>
-      <w:tr>
-        <w:tc>
-          <w:tcPr>
-            <w:tcW w:w="1057" w:type="dxa"/>
-          </w:tcPr>
-          <w:p>
-            <w:pPr>
-              <w:pStyle w:val="ListParagraph"/>
-              <w:ind w:left="0"/>
-            </w:pPr>
-            <w:r>
-              <w:t>9</w:t>
-            </w:r>
-          </w:p>
-        </w:tc>
-        <w:tc>
-          <w:tcPr>
-            <w:tcW w:w="1074" w:type="dxa"/>
-          </w:tcPr>
-          <w:p>
-            <w:pPr>
-              <w:pStyle w:val="ListParagraph"/>
-              <w:ind w:left="0"/>
-            </w:pPr>
-            <w:r>
-              <w:t>R4</w:t>
-            </w:r>
-          </w:p>
-        </w:tc>
-        <w:tc>
-          <w:tcPr>
-            <w:tcW w:w="1098" w:type="dxa"/>
-          </w:tcPr>
-          <w:p>
-            <w:pPr>
-              <w:pStyle w:val="ListParagraph"/>
-              <w:ind w:left="0"/>
-            </w:pPr>
-            <w:r>
-              <w:t>R4</w:t>
-            </w:r>
-          </w:p>
-        </w:tc>
-        <w:tc>
-          <w:tcPr>
-            <w:tcW w:w="1069" w:type="dxa"/>
-          </w:tcPr>
-          <w:p>
-            <w:pPr>
-              <w:pStyle w:val="ListParagraph"/>
-              <w:ind w:left="0"/>
-            </w:pPr>
-            <w:r>
-              <w:t>R4</w:t>
-            </w:r>
-          </w:p>
-        </w:tc>
-        <w:tc>
-          <w:tcPr>
-            <w:tcW w:w="1098" w:type="dxa"/>
-          </w:tcPr>
-          <w:p>
-            <w:pPr>
-              <w:pStyle w:val="ListParagraph"/>
-              <w:ind w:left="0"/>
-            </w:pPr>
-            <w:r>
-              <w:t>R4</w:t>
-            </w:r>
-          </w:p>
-        </w:tc>
-        <w:tc>
-          <w:tcPr>
-            <w:tcW w:w="1055" w:type="dxa"/>
-          </w:tcPr>
-          <w:p>
-            <w:pPr>
-              <w:pStyle w:val="ListParagraph"/>
-              <w:ind w:left="0"/>
-            </w:pPr>
-            <w:r>
-              <w:t>R4</w:t>
-            </w:r>
-          </w:p>
-        </w:tc>
-        <w:tc>
-          <w:tcPr>
-            <w:tcW w:w="1086" w:type="dxa"/>
-          </w:tcPr>
-          <w:p>
-            <w:pPr>
-              <w:pStyle w:val="ListParagraph"/>
-              <w:ind w:left="0"/>
-            </w:pPr>
-          </w:p>
-        </w:tc>
-        <w:tc>
-          <w:tcPr>
-            <w:tcW w:w="1093" w:type="dxa"/>
-          </w:tcPr>
-          <w:p>
-            <w:pPr>
-              <w:pStyle w:val="ListParagraph"/>
-              <w:ind w:left="0"/>
-            </w:pPr>
-          </w:p>
-        </w:tc>
-      </w:tr>
-    </w:tbl>
-    <w:p>
-      <w:pPr>
-        <w:pStyle w:val="ListParagraph"/>
-      </w:pPr>
-    </w:p>
-    <w:p>
-      <w:pPr>
-        <w:pStyle w:val="ListParagraph"/>
+      <w:r>
+        <w:rPr>
+          <w:rFonts w:ascii="Calibri" w:eastAsia="Times New Roman" w:hAnsi="Calibri" w:cs="Calibri"/>
+          <w:sz w:val="22"/>
+          <w:szCs w:val="22"/>
+        </w:rPr>
+        <w:t xml:space="preserve"> from the grammar rules that no other items will have the same grammar rules as state 2 or 5, so these two items will not be merged by any other items in </w:t>
+      </w:r>
+      <w:proofErr w:type="gramStart"/>
+      <w:r>
+        <w:rPr>
+          <w:rFonts w:ascii="Calibri" w:eastAsia="Times New Roman" w:hAnsi="Calibri" w:cs="Calibri"/>
+          <w:sz w:val="22"/>
+          <w:szCs w:val="22"/>
+        </w:rPr>
+        <w:t>LALR(</w:t>
+      </w:r>
+      <w:proofErr w:type="gramEnd"/>
+      <w:r>
+        <w:rPr>
+          <w:rFonts w:ascii="Calibri" w:eastAsia="Times New Roman" w:hAnsi="Calibri" w:cs="Calibri"/>
+          <w:sz w:val="22"/>
+          <w:szCs w:val="22"/>
+        </w:rPr>
+        <w:t xml:space="preserve">1). Therefore, it is safe to say that this grammar </w:t>
+      </w:r>
+      <w:proofErr w:type="gramStart"/>
+      <w:r>
+        <w:rPr>
+          <w:rFonts w:ascii="Calibri" w:eastAsia="Times New Roman" w:hAnsi="Calibri" w:cs="Calibri"/>
+          <w:sz w:val="22"/>
+          <w:szCs w:val="22"/>
+        </w:rPr>
+        <w:t>LALR(</w:t>
+      </w:r>
+      <w:proofErr w:type="gramEnd"/>
+      <w:r>
+        <w:rPr>
+          <w:rFonts w:ascii="Calibri" w:eastAsia="Times New Roman" w:hAnsi="Calibri" w:cs="Calibri"/>
+          <w:sz w:val="22"/>
+          <w:szCs w:val="22"/>
+        </w:rPr>
+        <w:t xml:space="preserve">1). </w:t>
+      </w:r>
+    </w:p>
+    <w:p>
+      <w:pPr>
+        <w:rPr>
+          <w:rFonts w:ascii="Calibri" w:eastAsia="Times New Roman" w:hAnsi="Calibri" w:cs="Calibri"/>
+          <w:sz w:val="22"/>
+          <w:szCs w:val="22"/>
+        </w:rPr>
+      </w:pPr>
+    </w:p>
+    <w:p>
+      <w:pPr>
+        <w:rPr>
+          <w:rFonts w:ascii="Calibri" w:eastAsia="Times New Roman" w:hAnsi="Calibri" w:cs="Calibri"/>
+          <w:sz w:val="22"/>
+          <w:szCs w:val="22"/>
+        </w:rPr>
       </w:pPr>
     </w:p>
     <w:p>
@@ -4704,7 +3906,7 @@
                     </pic:cNvPicPr>
                   </pic:nvPicPr>
                   <pic:blipFill>
-                    <a:blip r:embed="rId8">
+                    <a:blip r:embed="rId9">
                       <a:extLst>
                         <a:ext uri="{28A0092B-C50C-407E-A947-70E740481C1C}">
                           <a14:useLocalDpi xmlns:a14="http://schemas.microsoft.com/office/drawing/2010/main" val="0"/>
@@ -4910,10 +4112,10 @@
           <w:szCs w:val="22"/>
         </w:rPr>
         <w:drawing>
-          <wp:inline distT="0" distB="0" distL="0" distR="0" wp14:anchorId="1FF61396" wp14:editId="600C574C">
-            <wp:extent cx="2658110" cy="1680210"/>
-            <wp:effectExtent l="0" t="0" r="0" b="0"/>
-            <wp:docPr id="19" name="Picture 19"/>
+          <wp:inline distT="0" distB="0" distL="0" distR="0" wp14:anchorId="4A1D42F2" wp14:editId="5158772D">
+            <wp:extent cx="2763520" cy="1150620"/>
+            <wp:effectExtent l="0" t="0" r="5080" b="5080"/>
+            <wp:docPr id="1" name="Picture 1"/>
             <wp:cNvGraphicFramePr>
               <a:graphicFrameLocks xmlns:a="http://schemas.openxmlformats.org/drawingml/2006/main" noChangeAspect="1"/>
             </wp:cNvGraphicFramePr>
@@ -4921,266 +4123,7 @@
               <a:graphicData uri="http://schemas.openxmlformats.org/drawingml/2006/picture">
                 <pic:pic xmlns:pic="http://schemas.openxmlformats.org/drawingml/2006/picture">
                   <pic:nvPicPr>
-                    <pic:cNvPr id="0" name="Picture 46"/>
-                    <pic:cNvPicPr>
-                      <a:picLocks noChangeAspect="1" noChangeArrowheads="1"/>
-                    </pic:cNvPicPr>
-                  </pic:nvPicPr>
-                  <pic:blipFill>
-                    <a:blip r:embed="rId9">
-                      <a:extLst>
-                        <a:ext uri="{28A0092B-C50C-407E-A947-70E740481C1C}">
-                          <a14:useLocalDpi xmlns:a14="http://schemas.microsoft.com/office/drawing/2010/main" val="0"/>
-                        </a:ext>
-                      </a:extLst>
-                    </a:blip>
-                    <a:srcRect/>
-                    <a:stretch>
-                      <a:fillRect/>
-                    </a:stretch>
-                  </pic:blipFill>
-                  <pic:spPr bwMode="auto">
-                    <a:xfrm>
-                      <a:off x="0" y="0"/>
-                      <a:ext cx="2658110" cy="1680210"/>
-                    </a:xfrm>
-                    <a:prstGeom prst="rect">
-                      <a:avLst/>
-                    </a:prstGeom>
-                    <a:noFill/>
-                    <a:ln>
-                      <a:noFill/>
-                    </a:ln>
-                  </pic:spPr>
-                </pic:pic>
-              </a:graphicData>
-            </a:graphic>
-          </wp:inline>
-        </w:drawing>
-      </w:r>
-    </w:p>
-    <w:p>
-      <w:pPr>
-        <w:ind w:left="1440" w:firstLine="720"/>
-        <w:rPr>
-          <w:rFonts w:ascii="Calibri" w:eastAsia="Times New Roman" w:hAnsi="Calibri" w:cs="Calibri"/>
-          <w:sz w:val="22"/>
-          <w:szCs w:val="22"/>
-        </w:rPr>
-      </w:pPr>
-    </w:p>
-    <w:p>
-      <w:pPr>
-        <w:ind w:left="1440"/>
-        <w:rPr>
-          <w:rFonts w:ascii="Calibri" w:eastAsia="Times New Roman" w:hAnsi="Calibri" w:cs="Calibri"/>
-          <w:sz w:val="22"/>
-          <w:szCs w:val="22"/>
-        </w:rPr>
-      </w:pPr>
-      <w:r>
-        <w:rPr>
-          <w:rFonts w:ascii="Calibri" w:eastAsia="Times New Roman" w:hAnsi="Calibri" w:cs="Calibri"/>
-          <w:sz w:val="22"/>
-          <w:szCs w:val="22"/>
-        </w:rPr>
-        <w:t xml:space="preserve">This grammar is not </w:t>
-      </w:r>
-      <w:proofErr w:type="gramStart"/>
-      <w:r>
-        <w:rPr>
-          <w:rFonts w:ascii="Calibri" w:eastAsia="Times New Roman" w:hAnsi="Calibri" w:cs="Calibri"/>
-          <w:sz w:val="22"/>
-          <w:szCs w:val="22"/>
-        </w:rPr>
-        <w:t>LALR(</w:t>
-      </w:r>
-      <w:proofErr w:type="gramEnd"/>
-      <w:r>
-        <w:rPr>
-          <w:rFonts w:ascii="Calibri" w:eastAsia="Times New Roman" w:hAnsi="Calibri" w:cs="Calibri"/>
-          <w:sz w:val="22"/>
-          <w:szCs w:val="22"/>
-        </w:rPr>
-        <w:t xml:space="preserve">1) either, </w:t>
-      </w:r>
-      <w:r>
-        <w:rPr>
-          <w:rFonts w:ascii="Calibri" w:eastAsia="Times New Roman" w:hAnsi="Calibri" w:cs="Calibri"/>
-          <w:sz w:val="22"/>
-          <w:szCs w:val="22"/>
-        </w:rPr>
-        <w:t xml:space="preserve">the rules derived from </w:t>
-      </w:r>
-      <w:r>
-        <w:rPr>
-          <w:rFonts w:ascii="Calibri" w:eastAsia="Times New Roman" w:hAnsi="Calibri" w:cs="Calibri"/>
-          <w:sz w:val="22"/>
-          <w:szCs w:val="22"/>
-        </w:rPr>
-        <w:t xml:space="preserve">non-terminal A and B </w:t>
-      </w:r>
-      <w:r>
-        <w:rPr>
-          <w:rFonts w:ascii="Calibri" w:eastAsia="Times New Roman" w:hAnsi="Calibri" w:cs="Calibri"/>
-          <w:sz w:val="22"/>
-          <w:szCs w:val="22"/>
-        </w:rPr>
-        <w:t>have different lookaheads in state 1 and 2. Yet in state 3, after being dynamically merged, these two rules face reduce-reduce conflict again because their sets of lookahead symbols are identical</w:t>
-      </w:r>
-    </w:p>
-    <w:p>
-      <w:pPr>
-        <w:ind w:left="1440"/>
-        <w:rPr>
-          <w:rFonts w:ascii="Calibri" w:eastAsia="Times New Roman" w:hAnsi="Calibri" w:cs="Calibri"/>
-          <w:sz w:val="22"/>
-          <w:szCs w:val="22"/>
-        </w:rPr>
-      </w:pPr>
-    </w:p>
-    <w:p>
-      <w:pPr>
-        <w:ind w:left="1440"/>
-        <w:rPr>
-          <w:rFonts w:ascii="Calibri" w:eastAsia="Times New Roman" w:hAnsi="Calibri" w:cs="Calibri"/>
-          <w:sz w:val="22"/>
-          <w:szCs w:val="22"/>
-        </w:rPr>
-      </w:pPr>
-    </w:p>
-    <w:p>
-      <w:pPr>
-        <w:ind w:left="1440"/>
-        <w:rPr>
-          <w:rFonts w:ascii="Calibri" w:eastAsia="Times New Roman" w:hAnsi="Calibri" w:cs="Calibri"/>
-          <w:sz w:val="22"/>
-          <w:szCs w:val="22"/>
-        </w:rPr>
-      </w:pPr>
-    </w:p>
-    <w:p>
-      <w:pPr>
-        <w:ind w:left="1440"/>
-        <w:rPr>
-          <w:rFonts w:ascii="Calibri" w:eastAsia="Times New Roman" w:hAnsi="Calibri" w:cs="Calibri"/>
-          <w:sz w:val="22"/>
-          <w:szCs w:val="22"/>
-        </w:rPr>
-      </w:pPr>
-    </w:p>
-    <w:p>
-      <w:pPr>
-        <w:ind w:left="1440"/>
-        <w:rPr>
-          <w:rFonts w:ascii="Calibri" w:eastAsia="Times New Roman" w:hAnsi="Calibri" w:cs="Calibri"/>
-          <w:sz w:val="22"/>
-          <w:szCs w:val="22"/>
-        </w:rPr>
-      </w:pPr>
-    </w:p>
-    <w:p>
-      <w:pPr>
-        <w:ind w:left="1440"/>
-        <w:rPr>
-          <w:rFonts w:ascii="Calibri" w:eastAsia="Times New Roman" w:hAnsi="Calibri" w:cs="Calibri"/>
-          <w:b/>
-          <w:bCs/>
-          <w:sz w:val="22"/>
-          <w:szCs w:val="22"/>
-        </w:rPr>
-      </w:pPr>
-      <w:proofErr w:type="gramStart"/>
-      <w:r>
-        <w:rPr>
-          <w:rFonts w:ascii="Calibri" w:eastAsia="Times New Roman" w:hAnsi="Calibri" w:cs="Calibri"/>
-          <w:b/>
-          <w:bCs/>
-          <w:sz w:val="22"/>
-          <w:szCs w:val="22"/>
-        </w:rPr>
-        <w:lastRenderedPageBreak/>
-        <w:t>CLR(</w:t>
-      </w:r>
-      <w:proofErr w:type="gramEnd"/>
-      <w:r>
-        <w:rPr>
-          <w:rFonts w:ascii="Calibri" w:eastAsia="Times New Roman" w:hAnsi="Calibri" w:cs="Calibri"/>
-          <w:b/>
-          <w:bCs/>
-          <w:sz w:val="22"/>
-          <w:szCs w:val="22"/>
-        </w:rPr>
-        <w:t>1)</w:t>
-      </w:r>
-    </w:p>
-    <w:p>
-      <w:pPr>
-        <w:ind w:left="1440"/>
-        <w:rPr>
-          <w:rFonts w:ascii="Calibri" w:eastAsia="Times New Roman" w:hAnsi="Calibri" w:cs="Calibri"/>
-          <w:sz w:val="22"/>
-          <w:szCs w:val="22"/>
-        </w:rPr>
-      </w:pPr>
-      <w:r>
-        <w:rPr>
-          <w:rFonts w:ascii="Calibri" w:eastAsia="Times New Roman" w:hAnsi="Calibri" w:cs="Calibri"/>
-          <w:sz w:val="22"/>
-          <w:szCs w:val="22"/>
-        </w:rPr>
-        <w:t xml:space="preserve">This grammar is </w:t>
-      </w:r>
-      <w:proofErr w:type="gramStart"/>
-      <w:r>
-        <w:rPr>
-          <w:rFonts w:ascii="Calibri" w:eastAsia="Times New Roman" w:hAnsi="Calibri" w:cs="Calibri"/>
-          <w:sz w:val="22"/>
-          <w:szCs w:val="22"/>
-        </w:rPr>
-        <w:t>CLR(</w:t>
-      </w:r>
-      <w:proofErr w:type="gramEnd"/>
-      <w:r>
-        <w:rPr>
-          <w:rFonts w:ascii="Calibri" w:eastAsia="Times New Roman" w:hAnsi="Calibri" w:cs="Calibri"/>
-          <w:sz w:val="22"/>
-          <w:szCs w:val="22"/>
-        </w:rPr>
-        <w:t xml:space="preserve">1). </w:t>
-      </w:r>
-    </w:p>
-    <w:p>
-      <w:pPr>
-        <w:ind w:left="1440" w:firstLine="720"/>
-        <w:rPr>
-          <w:rFonts w:ascii="Calibri" w:eastAsia="Times New Roman" w:hAnsi="Calibri" w:cs="Calibri"/>
-          <w:sz w:val="22"/>
-          <w:szCs w:val="22"/>
-        </w:rPr>
-      </w:pPr>
-      <w:r>
-        <w:rPr>
-          <w:rFonts w:ascii="Calibri" w:eastAsia="Times New Roman" w:hAnsi="Calibri" w:cs="Calibri"/>
-          <w:b/>
-          <w:bCs/>
-          <w:noProof/>
-          <w:sz w:val="22"/>
-          <w:szCs w:val="22"/>
-        </w:rPr>
-        <w:drawing>
-          <wp:inline distT="0" distB="0" distL="0" distR="0" wp14:anchorId="108E80E3" wp14:editId="0926B99C">
-            <wp:extent cx="2689860" cy="1807845"/>
-            <wp:effectExtent l="0" t="0" r="2540" b="0"/>
-            <wp:docPr id="20" name="Picture 20" descr="A close up of a clock&#10;&#10;Description automatically generated"/>
-            <wp:cNvGraphicFramePr>
-              <a:graphicFrameLocks xmlns:a="http://schemas.openxmlformats.org/drawingml/2006/main" noChangeAspect="1"/>
-            </wp:cNvGraphicFramePr>
-            <a:graphic xmlns:a="http://schemas.openxmlformats.org/drawingml/2006/main">
-              <a:graphicData uri="http://schemas.openxmlformats.org/drawingml/2006/picture">
-                <pic:pic xmlns:pic="http://schemas.openxmlformats.org/drawingml/2006/picture">
-                  <pic:nvPicPr>
-                    <pic:cNvPr id="0" name="Picture 48"/>
+                    <pic:cNvPr id="0" name="Picture 1"/>
                     <pic:cNvPicPr>
                       <a:picLocks noChangeAspect="1" noChangeArrowheads="1"/>
                     </pic:cNvPicPr>
@@ -5201,7 +4144,7 @@
                   <pic:spPr bwMode="auto">
                     <a:xfrm>
                       <a:off x="0" y="0"/>
-                      <a:ext cx="2689860" cy="1807845"/>
+                      <a:ext cx="2763520" cy="1150620"/>
                     </a:xfrm>
                     <a:prstGeom prst="rect">
                       <a:avLst/>
@@ -5220,6 +4163,136 @@
     </w:p>
     <w:p>
       <w:pPr>
+        <w:ind w:left="1440" w:firstLine="720"/>
+        <w:rPr>
+          <w:rFonts w:ascii="Calibri" w:eastAsia="Times New Roman" w:hAnsi="Calibri" w:cs="Calibri"/>
+          <w:sz w:val="22"/>
+          <w:szCs w:val="22"/>
+        </w:rPr>
+      </w:pPr>
+    </w:p>
+    <w:p>
+      <w:pPr>
+        <w:ind w:left="1440" w:firstLine="720"/>
+        <w:rPr>
+          <w:rFonts w:ascii="Calibri" w:eastAsia="Times New Roman" w:hAnsi="Calibri" w:cs="Calibri"/>
+          <w:sz w:val="22"/>
+          <w:szCs w:val="22"/>
+        </w:rPr>
+      </w:pPr>
+    </w:p>
+    <w:p>
+      <w:pPr>
+        <w:ind w:left="1440"/>
+        <w:rPr>
+          <w:rFonts w:ascii="Calibri" w:eastAsia="Times New Roman" w:hAnsi="Calibri" w:cs="Calibri"/>
+          <w:sz w:val="22"/>
+          <w:szCs w:val="22"/>
+        </w:rPr>
+      </w:pPr>
+      <w:r>
+        <w:rPr>
+          <w:rFonts w:ascii="Calibri" w:eastAsia="Times New Roman" w:hAnsi="Calibri" w:cs="Calibri"/>
+          <w:sz w:val="22"/>
+          <w:szCs w:val="22"/>
+        </w:rPr>
+        <w:t xml:space="preserve">This grammar is not </w:t>
+      </w:r>
+      <w:proofErr w:type="gramStart"/>
+      <w:r>
+        <w:rPr>
+          <w:rFonts w:ascii="Calibri" w:eastAsia="Times New Roman" w:hAnsi="Calibri" w:cs="Calibri"/>
+          <w:sz w:val="22"/>
+          <w:szCs w:val="22"/>
+        </w:rPr>
+        <w:t>LALR(</w:t>
+      </w:r>
+      <w:proofErr w:type="gramEnd"/>
+      <w:r>
+        <w:rPr>
+          <w:rFonts w:ascii="Calibri" w:eastAsia="Times New Roman" w:hAnsi="Calibri" w:cs="Calibri"/>
+          <w:sz w:val="22"/>
+          <w:szCs w:val="22"/>
+        </w:rPr>
+        <w:t>1) either</w:t>
+      </w:r>
+      <w:r>
+        <w:rPr>
+          <w:rFonts w:ascii="Calibri" w:eastAsia="Times New Roman" w:hAnsi="Calibri" w:cs="Calibri"/>
+          <w:sz w:val="22"/>
+          <w:szCs w:val="22"/>
+        </w:rPr>
+        <w:t xml:space="preserve">. In state 0 and 1, we see there is an identical set of grammar rules derived from non-terminal A and B. They have different lookahead symbols in state 0 and state 1. </w:t>
+      </w:r>
+      <w:r>
+        <w:rPr>
+          <w:rFonts w:ascii="Calibri" w:eastAsia="Times New Roman" w:hAnsi="Calibri" w:cs="Calibri"/>
+          <w:sz w:val="22"/>
+          <w:szCs w:val="22"/>
+        </w:rPr>
+        <w:t xml:space="preserve">Yet in state 3, after being dynamically merged, these two rules face reduce-reduce conflict again because their sets of lookahead symbols are </w:t>
+      </w:r>
+      <w:r>
+        <w:rPr>
+          <w:rFonts w:ascii="Calibri" w:eastAsia="Times New Roman" w:hAnsi="Calibri" w:cs="Calibri"/>
+          <w:sz w:val="22"/>
+          <w:szCs w:val="22"/>
+        </w:rPr>
+        <w:t xml:space="preserve">merged as well. </w:t>
+      </w:r>
+    </w:p>
+    <w:p>
+      <w:pPr>
+        <w:ind w:left="1440"/>
+        <w:rPr>
+          <w:rFonts w:ascii="Calibri" w:eastAsia="Times New Roman" w:hAnsi="Calibri" w:cs="Calibri"/>
+          <w:sz w:val="22"/>
+          <w:szCs w:val="22"/>
+        </w:rPr>
+      </w:pPr>
+    </w:p>
+    <w:p>
+      <w:pPr>
+        <w:ind w:left="1440"/>
+        <w:rPr>
+          <w:rFonts w:ascii="Calibri" w:eastAsia="Times New Roman" w:hAnsi="Calibri" w:cs="Calibri"/>
+          <w:sz w:val="22"/>
+          <w:szCs w:val="22"/>
+        </w:rPr>
+      </w:pPr>
+    </w:p>
+    <w:p>
+      <w:pPr>
+        <w:ind w:left="1440"/>
+        <w:rPr>
+          <w:rFonts w:ascii="Calibri" w:eastAsia="Times New Roman" w:hAnsi="Calibri" w:cs="Calibri"/>
+          <w:sz w:val="22"/>
+          <w:szCs w:val="22"/>
+        </w:rPr>
+      </w:pPr>
+    </w:p>
+    <w:p>
+      <w:pPr>
+        <w:ind w:left="1440"/>
+        <w:rPr>
+          <w:rFonts w:ascii="Calibri" w:eastAsia="Times New Roman" w:hAnsi="Calibri" w:cs="Calibri"/>
+          <w:sz w:val="22"/>
+          <w:szCs w:val="22"/>
+        </w:rPr>
+      </w:pPr>
+    </w:p>
+    <w:p>
+      <w:pPr>
+        <w:ind w:left="1440"/>
+        <w:rPr>
+          <w:rFonts w:ascii="Calibri" w:eastAsia="Times New Roman" w:hAnsi="Calibri" w:cs="Calibri"/>
+          <w:sz w:val="22"/>
+          <w:szCs w:val="22"/>
+        </w:rPr>
+      </w:pPr>
+    </w:p>
+    <w:p>
+      <w:pPr>
         <w:ind w:left="1440"/>
         <w:rPr>
           <w:rFonts w:ascii="Calibri" w:eastAsia="Times New Roman" w:hAnsi="Calibri" w:cs="Calibri"/>
@@ -5229,6 +4302,28 @@
           <w:szCs w:val="22"/>
         </w:rPr>
       </w:pPr>
+      <w:proofErr w:type="gramStart"/>
+      <w:r>
+        <w:rPr>
+          <w:rFonts w:ascii="Calibri" w:eastAsia="Times New Roman" w:hAnsi="Calibri" w:cs="Calibri"/>
+          <w:b/>
+          <w:bCs/>
+          <w:sz w:val="22"/>
+          <w:szCs w:val="22"/>
+        </w:rPr>
+        <w:t>CLR(</w:t>
+      </w:r>
+      <w:proofErr w:type="gramEnd"/>
+      <w:r>
+        <w:rPr>
+          <w:rFonts w:ascii="Calibri" w:eastAsia="Times New Roman" w:hAnsi="Calibri" w:cs="Calibri"/>
+          <w:b/>
+          <w:bCs/>
+          <w:sz w:val="22"/>
+          <w:szCs w:val="22"/>
+        </w:rPr>
+        <w:t>1)</w:t>
+      </w:r>
     </w:p>
     <w:p>
       <w:pPr>
@@ -5239,6 +4334,14 @@
           <w:szCs w:val="22"/>
         </w:rPr>
       </w:pPr>
+      <w:r>
+        <w:rPr>
+          <w:rFonts w:ascii="Calibri" w:eastAsia="Times New Roman" w:hAnsi="Calibri" w:cs="Calibri"/>
+          <w:sz w:val="22"/>
+          <w:szCs w:val="22"/>
+        </w:rPr>
+        <w:t xml:space="preserve">This grammar is </w:t>
+      </w:r>
       <w:proofErr w:type="gramStart"/>
       <w:r>
         <w:rPr>
@@ -5255,120 +4358,30 @@
           <w:sz w:val="22"/>
           <w:szCs w:val="22"/>
         </w:rPr>
-        <w:t xml:space="preserve">1) solves the reduce-reduce conflict in LALR(1) by splitting the old state 3 into two states with identical grammatical rules but different sets of lookaheads. Unlike in </w:t>
-      </w:r>
-      <w:proofErr w:type="gramStart"/>
-      <w:r>
-        <w:rPr>
-          <w:rFonts w:ascii="Calibri" w:eastAsia="Times New Roman" w:hAnsi="Calibri" w:cs="Calibri"/>
-          <w:sz w:val="22"/>
-          <w:szCs w:val="22"/>
-        </w:rPr>
-        <w:t>LALR(</w:t>
-      </w:r>
-      <w:proofErr w:type="gramEnd"/>
-      <w:r>
-        <w:rPr>
-          <w:rFonts w:ascii="Calibri" w:eastAsia="Times New Roman" w:hAnsi="Calibri" w:cs="Calibri"/>
-          <w:sz w:val="22"/>
-          <w:szCs w:val="22"/>
-        </w:rPr>
-        <w:t xml:space="preserve">1), state 1 and 2 herein branch to two separates states, leading to more items than LR(0). Other branches in this </w:t>
-      </w:r>
-      <w:proofErr w:type="gramStart"/>
-      <w:r>
-        <w:rPr>
-          <w:rFonts w:ascii="Calibri" w:eastAsia="Times New Roman" w:hAnsi="Calibri" w:cs="Calibri"/>
-          <w:sz w:val="22"/>
-          <w:szCs w:val="22"/>
-        </w:rPr>
-        <w:t>CLR(</w:t>
-      </w:r>
-      <w:proofErr w:type="gramEnd"/>
-      <w:r>
-        <w:rPr>
-          <w:rFonts w:ascii="Calibri" w:eastAsia="Times New Roman" w:hAnsi="Calibri" w:cs="Calibri"/>
-          <w:sz w:val="22"/>
-          <w:szCs w:val="22"/>
-        </w:rPr>
-        <w:t xml:space="preserve">1) DFA are all led to by one-symbol derivation and thus they shouldn’t have any conflicts. Therefore, this grammar is </w:t>
-      </w:r>
-      <w:proofErr w:type="gramStart"/>
-      <w:r>
-        <w:rPr>
-          <w:rFonts w:ascii="Calibri" w:eastAsia="Times New Roman" w:hAnsi="Calibri" w:cs="Calibri"/>
-          <w:sz w:val="22"/>
-          <w:szCs w:val="22"/>
-        </w:rPr>
-        <w:t>CLR(</w:t>
-      </w:r>
-      <w:proofErr w:type="gramEnd"/>
-      <w:r>
-        <w:rPr>
-          <w:rFonts w:ascii="Calibri" w:eastAsia="Times New Roman" w:hAnsi="Calibri" w:cs="Calibri"/>
-          <w:sz w:val="22"/>
-          <w:szCs w:val="22"/>
-        </w:rPr>
-        <w:t>1).</w:t>
-      </w:r>
-    </w:p>
-    <w:p>
-      <w:pPr>
-        <w:ind w:left="1440"/>
-        <w:rPr>
-          <w:rFonts w:ascii="Calibri" w:eastAsia="Times New Roman" w:hAnsi="Calibri" w:cs="Calibri"/>
-          <w:sz w:val="22"/>
-          <w:szCs w:val="22"/>
-        </w:rPr>
-      </w:pPr>
-    </w:p>
-    <w:p>
-      <w:pPr>
-        <w:ind w:left="1440"/>
-        <w:rPr>
-          <w:rFonts w:ascii="Calibri" w:eastAsia="Times New Roman" w:hAnsi="Calibri" w:cs="Calibri"/>
-          <w:sz w:val="22"/>
-          <w:szCs w:val="22"/>
-        </w:rPr>
-      </w:pPr>
-    </w:p>
-    <w:p>
-      <w:pPr>
-        <w:pStyle w:val="ListParagraph"/>
-        <w:ind w:left="1440"/>
-      </w:pPr>
-    </w:p>
-    <w:p>
-      <w:r>
-        <w:t>3.</w:t>
-      </w:r>
-    </w:p>
-    <w:p>
-      <w:pPr>
-        <w:rPr>
-          <w:rFonts w:ascii="Calibri" w:eastAsia="Times New Roman" w:hAnsi="Calibri" w:cs="Calibri"/>
-          <w:sz w:val="22"/>
-          <w:szCs w:val="22"/>
-        </w:rPr>
-      </w:pPr>
-      <w:r>
-        <w:tab/>
-      </w:r>
-      <w:r>
-        <w:tab/>
-      </w:r>
-      <w:r>
-        <w:tab/>
-      </w:r>
-      <w:r>
-        <w:rPr>
+        <w:t xml:space="preserve">1). </w:t>
+      </w:r>
+    </w:p>
+    <w:p>
+      <w:pPr>
+        <w:ind w:left="1440" w:firstLine="720"/>
+        <w:rPr>
+          <w:rFonts w:ascii="Calibri" w:eastAsia="Times New Roman" w:hAnsi="Calibri" w:cs="Calibri"/>
+          <w:sz w:val="22"/>
+          <w:szCs w:val="22"/>
+        </w:rPr>
+      </w:pPr>
+      <w:r>
+        <w:rPr>
+          <w:rFonts w:ascii="Calibri" w:eastAsia="Times New Roman" w:hAnsi="Calibri" w:cs="Calibri"/>
           <w:noProof/>
+          <w:sz w:val="22"/>
+          <w:szCs w:val="22"/>
         </w:rPr>
         <w:drawing>
-          <wp:inline distT="0" distB="0" distL="0" distR="0" wp14:anchorId="7982FBBA" wp14:editId="7FD658D7">
-            <wp:extent cx="3157855" cy="2828290"/>
-            <wp:effectExtent l="0" t="0" r="4445" b="3810"/>
-            <wp:docPr id="16" name="Picture 16" descr="A close up of a clock&#10;&#10;Description automatically generated"/>
+          <wp:inline distT="0" distB="0" distL="0" distR="0" wp14:anchorId="1DD240B8" wp14:editId="5A3E4369">
+            <wp:extent cx="2681605" cy="1499870"/>
+            <wp:effectExtent l="0" t="0" r="0" b="0"/>
+            <wp:docPr id="2" name="Picture 2" descr="A close up of a clock&#10;&#10;Description automatically generated"/>
             <wp:cNvGraphicFramePr>
               <a:graphicFrameLocks xmlns:a="http://schemas.openxmlformats.org/drawingml/2006/main" noChangeAspect="1"/>
             </wp:cNvGraphicFramePr>
@@ -5376,7 +4389,7 @@
               <a:graphicData uri="http://schemas.openxmlformats.org/drawingml/2006/picture">
                 <pic:pic xmlns:pic="http://schemas.openxmlformats.org/drawingml/2006/picture">
                   <pic:nvPicPr>
-                    <pic:cNvPr id="0" name="Picture 47"/>
+                    <pic:cNvPr id="0" name="Picture 3"/>
                     <pic:cNvPicPr>
                       <a:picLocks noChangeAspect="1" noChangeArrowheads="1"/>
                     </pic:cNvPicPr>
@@ -5397,7 +4410,7 @@
                   <pic:spPr bwMode="auto">
                     <a:xfrm>
                       <a:off x="0" y="0"/>
-                      <a:ext cx="3157855" cy="2828290"/>
+                      <a:ext cx="2681605" cy="1499870"/>
                     </a:xfrm>
                     <a:prstGeom prst="rect">
                       <a:avLst/>
@@ -5416,6 +4429,261 @@
     </w:p>
     <w:p>
       <w:pPr>
+        <w:ind w:left="1440" w:firstLine="720"/>
+        <w:rPr>
+          <w:rFonts w:ascii="Calibri" w:eastAsia="Times New Roman" w:hAnsi="Calibri" w:cs="Calibri"/>
+          <w:sz w:val="22"/>
+          <w:szCs w:val="22"/>
+        </w:rPr>
+      </w:pPr>
+    </w:p>
+    <w:p>
+      <w:pPr>
+        <w:ind w:left="1440"/>
+        <w:rPr>
+          <w:rFonts w:ascii="Calibri" w:eastAsia="Times New Roman" w:hAnsi="Calibri" w:cs="Calibri"/>
+          <w:b/>
+          <w:bCs/>
+          <w:sz w:val="22"/>
+          <w:szCs w:val="22"/>
+        </w:rPr>
+      </w:pPr>
+    </w:p>
+    <w:p>
+      <w:pPr>
+        <w:ind w:left="1440"/>
+        <w:rPr>
+          <w:rFonts w:ascii="Calibri" w:eastAsia="Times New Roman" w:hAnsi="Calibri" w:cs="Calibri"/>
+          <w:sz w:val="22"/>
+          <w:szCs w:val="22"/>
+        </w:rPr>
+      </w:pPr>
+      <w:proofErr w:type="gramStart"/>
+      <w:r>
+        <w:rPr>
+          <w:rFonts w:ascii="Calibri" w:eastAsia="Times New Roman" w:hAnsi="Calibri" w:cs="Calibri"/>
+          <w:sz w:val="22"/>
+          <w:szCs w:val="22"/>
+        </w:rPr>
+        <w:t>CLR(</w:t>
+      </w:r>
+      <w:proofErr w:type="gramEnd"/>
+      <w:r>
+        <w:rPr>
+          <w:rFonts w:ascii="Calibri" w:eastAsia="Times New Roman" w:hAnsi="Calibri" w:cs="Calibri"/>
+          <w:sz w:val="22"/>
+          <w:szCs w:val="22"/>
+        </w:rPr>
+        <w:t xml:space="preserve">1) solves the reduce-reduce conflict in LALR(1) by splitting the old state 3 into two states with identical grammatical rules but different sets of lookaheads. Unlike in </w:t>
+      </w:r>
+      <w:proofErr w:type="gramStart"/>
+      <w:r>
+        <w:rPr>
+          <w:rFonts w:ascii="Calibri" w:eastAsia="Times New Roman" w:hAnsi="Calibri" w:cs="Calibri"/>
+          <w:sz w:val="22"/>
+          <w:szCs w:val="22"/>
+        </w:rPr>
+        <w:t>LALR(</w:t>
+      </w:r>
+      <w:proofErr w:type="gramEnd"/>
+      <w:r>
+        <w:rPr>
+          <w:rFonts w:ascii="Calibri" w:eastAsia="Times New Roman" w:hAnsi="Calibri" w:cs="Calibri"/>
+          <w:sz w:val="22"/>
+          <w:szCs w:val="22"/>
+        </w:rPr>
+        <w:t xml:space="preserve">1), state 1 and </w:t>
+      </w:r>
+      <w:r>
+        <w:rPr>
+          <w:rFonts w:ascii="Calibri" w:eastAsia="Times New Roman" w:hAnsi="Calibri" w:cs="Calibri"/>
+          <w:sz w:val="22"/>
+          <w:szCs w:val="22"/>
+        </w:rPr>
+        <w:t xml:space="preserve">0 </w:t>
+      </w:r>
+      <w:r>
+        <w:rPr>
+          <w:rFonts w:ascii="Calibri" w:eastAsia="Times New Roman" w:hAnsi="Calibri" w:cs="Calibri"/>
+          <w:sz w:val="22"/>
+          <w:szCs w:val="22"/>
+        </w:rPr>
+        <w:t>herein branch to two separates states, leading to more items than LR(0)</w:t>
+      </w:r>
+      <w:r>
+        <w:rPr>
+          <w:rFonts w:ascii="Calibri" w:eastAsia="Times New Roman" w:hAnsi="Calibri" w:cs="Calibri"/>
+          <w:sz w:val="22"/>
+          <w:szCs w:val="22"/>
+        </w:rPr>
+        <w:t>/LALR(1)</w:t>
+      </w:r>
+      <w:r>
+        <w:rPr>
+          <w:rFonts w:ascii="Calibri" w:eastAsia="Times New Roman" w:hAnsi="Calibri" w:cs="Calibri"/>
+          <w:sz w:val="22"/>
+          <w:szCs w:val="22"/>
+        </w:rPr>
+        <w:t xml:space="preserve">. Other branches in this CLR(1) DFA </w:t>
+      </w:r>
+      <w:r>
+        <w:rPr>
+          <w:rFonts w:ascii="Calibri" w:eastAsia="Times New Roman" w:hAnsi="Calibri" w:cs="Calibri"/>
+          <w:sz w:val="22"/>
+          <w:szCs w:val="22"/>
+        </w:rPr>
+        <w:t xml:space="preserve">all lead a single-rule items </w:t>
+      </w:r>
+      <w:r>
+        <w:rPr>
+          <w:rFonts w:ascii="Calibri" w:eastAsia="Times New Roman" w:hAnsi="Calibri" w:cs="Calibri"/>
+          <w:sz w:val="22"/>
+          <w:szCs w:val="22"/>
+        </w:rPr>
+        <w:t>and thus</w:t>
+      </w:r>
+      <w:bookmarkStart w:id="0" w:name="_GoBack"/>
+      <w:bookmarkEnd w:id="0"/>
+      <w:r>
+        <w:rPr>
+          <w:rFonts w:ascii="Calibri" w:eastAsia="Times New Roman" w:hAnsi="Calibri" w:cs="Calibri"/>
+          <w:sz w:val="22"/>
+          <w:szCs w:val="22"/>
+        </w:rPr>
+        <w:t xml:space="preserve"> shouldn’t have any conflicts. Therefore, this grammar is </w:t>
+      </w:r>
+      <w:proofErr w:type="gramStart"/>
+      <w:r>
+        <w:rPr>
+          <w:rFonts w:ascii="Calibri" w:eastAsia="Times New Roman" w:hAnsi="Calibri" w:cs="Calibri"/>
+          <w:sz w:val="22"/>
+          <w:szCs w:val="22"/>
+        </w:rPr>
+        <w:t>CLR(</w:t>
+      </w:r>
+      <w:proofErr w:type="gramEnd"/>
+      <w:r>
+        <w:rPr>
+          <w:rFonts w:ascii="Calibri" w:eastAsia="Times New Roman" w:hAnsi="Calibri" w:cs="Calibri"/>
+          <w:sz w:val="22"/>
+          <w:szCs w:val="22"/>
+        </w:rPr>
+        <w:t>1).</w:t>
+      </w:r>
+    </w:p>
+    <w:p>
+      <w:pPr>
+        <w:ind w:left="1440"/>
+        <w:rPr>
+          <w:rFonts w:ascii="Calibri" w:eastAsia="Times New Roman" w:hAnsi="Calibri" w:cs="Calibri"/>
+          <w:sz w:val="22"/>
+          <w:szCs w:val="22"/>
+        </w:rPr>
+      </w:pPr>
+    </w:p>
+    <w:p>
+      <w:pPr>
+        <w:ind w:left="1440"/>
+        <w:rPr>
+          <w:rFonts w:ascii="Calibri" w:eastAsia="Times New Roman" w:hAnsi="Calibri" w:cs="Calibri"/>
+          <w:sz w:val="22"/>
+          <w:szCs w:val="22"/>
+        </w:rPr>
+      </w:pPr>
+    </w:p>
+    <w:p>
+      <w:pPr>
+        <w:pStyle w:val="ListParagraph"/>
+        <w:ind w:left="1440"/>
+      </w:pPr>
+    </w:p>
+    <w:p>
+      <w:r>
+        <w:t>3.</w:t>
+      </w:r>
+    </w:p>
+    <w:p>
+      <w:pPr>
+        <w:rPr>
+          <w:rFonts w:ascii="Calibri" w:eastAsia="Times New Roman" w:hAnsi="Calibri" w:cs="Calibri"/>
+          <w:sz w:val="22"/>
+          <w:szCs w:val="22"/>
+        </w:rPr>
+      </w:pPr>
+      <w:r>
+        <w:tab/>
+      </w:r>
+      <w:r>
+        <w:tab/>
+      </w:r>
+      <w:r>
+        <w:tab/>
+      </w:r>
+      <w:r>
+        <w:rPr>
+          <w:noProof/>
+        </w:rPr>
+        <w:drawing>
+          <wp:inline distT="0" distB="0" distL="0" distR="0" wp14:anchorId="1CBFFCBB" wp14:editId="245CB29A">
+            <wp:extent cx="3164205" cy="2825115"/>
+            <wp:effectExtent l="0" t="0" r="0" b="0"/>
+            <wp:docPr id="12" name="Picture 12" descr="A close up of a clock&#10;&#10;Description automatically generated"/>
+            <wp:cNvGraphicFramePr>
+              <a:graphicFrameLocks xmlns:a="http://schemas.openxmlformats.org/drawingml/2006/main" noChangeAspect="1"/>
+            </wp:cNvGraphicFramePr>
+            <a:graphic xmlns:a="http://schemas.openxmlformats.org/drawingml/2006/main">
+              <a:graphicData uri="http://schemas.openxmlformats.org/drawingml/2006/picture">
+                <pic:pic xmlns:pic="http://schemas.openxmlformats.org/drawingml/2006/picture">
+                  <pic:nvPicPr>
+                    <pic:cNvPr id="0" name="Picture 30"/>
+                    <pic:cNvPicPr>
+                      <a:picLocks noChangeAspect="1" noChangeArrowheads="1"/>
+                    </pic:cNvPicPr>
+                  </pic:nvPicPr>
+                  <pic:blipFill>
+                    <a:blip r:embed="rId12">
+                      <a:extLst>
+                        <a:ext uri="{28A0092B-C50C-407E-A947-70E740481C1C}">
+                          <a14:useLocalDpi xmlns:a14="http://schemas.microsoft.com/office/drawing/2010/main" val="0"/>
+                        </a:ext>
+                      </a:extLst>
+                    </a:blip>
+                    <a:srcRect/>
+                    <a:stretch>
+                      <a:fillRect/>
+                    </a:stretch>
+                  </pic:blipFill>
+                  <pic:spPr bwMode="auto">
+                    <a:xfrm>
+                      <a:off x="0" y="0"/>
+                      <a:ext cx="3164205" cy="2825115"/>
+                    </a:xfrm>
+                    <a:prstGeom prst="rect">
+                      <a:avLst/>
+                    </a:prstGeom>
+                    <a:noFill/>
+                    <a:ln>
+                      <a:noFill/>
+                    </a:ln>
+                  </pic:spPr>
+                </pic:pic>
+              </a:graphicData>
+            </a:graphic>
+          </wp:inline>
+        </w:drawing>
+      </w:r>
+    </w:p>
+    <w:p>
+      <w:pPr>
+        <w:rPr>
+          <w:rFonts w:ascii="Calibri" w:eastAsia="Times New Roman" w:hAnsi="Calibri" w:cs="Calibri"/>
+          <w:sz w:val="22"/>
+          <w:szCs w:val="22"/>
+        </w:rPr>
+      </w:pPr>
+    </w:p>
+    <w:p>
+      <w:pPr>
         <w:ind w:left="720" w:firstLine="720"/>
         <w:rPr>
           <w:rFonts w:ascii="Calibri" w:eastAsia="Times New Roman" w:hAnsi="Calibri" w:cs="Calibri"/>
@@ -5506,29 +4774,18 @@
         <w:rPr>
           <w:rFonts w:ascii="TimesNewRomanPSMT" w:eastAsia="Times New Roman" w:hAnsi="TimesNewRomanPSMT" w:cs="Calibri"/>
         </w:rPr>
-        <w:t>A</w:t>
+        <w:t xml:space="preserve">A→ </w:t>
       </w:r>
       <w:r>
         <w:rPr>
           <w:rFonts w:ascii="TimesNewRomanPSMT" w:eastAsia="Times New Roman" w:hAnsi="TimesNewRomanPSMT" w:cs="Calibri"/>
         </w:rPr>
-        <w:t>→</w:t>
-      </w:r>
-      <w:r>
-        <w:rPr>
-          <w:rFonts w:ascii="TimesNewRomanPSMT" w:eastAsia="Times New Roman" w:hAnsi="TimesNewRomanPSMT" w:cs="Calibri"/>
-        </w:rPr>
-        <w:t xml:space="preserve"> </w:t>
-      </w:r>
-      <w:r>
-        <w:rPr>
-          <w:rFonts w:ascii="TimesNewRomanPSMT" w:eastAsia="Times New Roman" w:hAnsi="TimesNewRomanPSMT" w:cs="Calibri"/>
-        </w:rPr>
         <w:t>b</w:t>
       </w:r>
     </w:p>
     <w:p>
       <w:r>
+        <w:lastRenderedPageBreak/>
         <w:tab/>
       </w:r>
       <w:r>
@@ -5771,7 +5028,6 @@
           </w:tcPr>
           <w:p>
             <w:r>
-              <w:lastRenderedPageBreak/>
               <w:t>2</w:t>
             </w:r>
           </w:p>
@@ -6065,8 +5321,6 @@
       </w:r>
       <w:r>
         <w:tab/>
-      </w:r>
-      <w:r>
         <w:t>Input: “</w:t>
       </w:r>
       <w:proofErr w:type="spellStart"/>
@@ -6235,10 +5489,7 @@
       </w:r>
       <w:r>
         <w:tab/>
-        <w:t xml:space="preserve"> </w:t>
-      </w:r>
-      <w:r>
-        <w:t>Input: “</w:t>
+        <w:t xml:space="preserve"> Input: “</w:t>
       </w:r>
       <w:proofErr w:type="spellStart"/>
       <w:r>
@@ -6658,12 +5909,7 @@
                   </w:r>
                   <w:r>
                     <w:tab/>
-                  </w:r>
-                  <w:r>
-                    <w:t xml:space="preserve">           </w:t>
-                  </w:r>
-                  <w:r>
-                    <w:t>Input: “</w:t>
+                    <w:t xml:space="preserve">           Input: “</w:t>
                   </w:r>
                   <w:proofErr w:type="spellStart"/>
                   <w:r>
@@ -7064,17 +6310,11 @@
                           <w:t>$</w:t>
                         </w:r>
                         <w:r>
-                          <w:t>”</w:t>
-                        </w:r>
-                        <w:r>
-                          <w:t xml:space="preserve">   </w:t>
+                          <w:t xml:space="preserve">”   </w:t>
                         </w:r>
                         <w:proofErr w:type="gramEnd"/>
                         <w:r>
-                          <w:t xml:space="preserve">                 </w:t>
-                        </w:r>
-                        <w:r>
-                          <w:t>Input: “</w:t>
+                          <w:t xml:space="preserve">                 Input: “</w:t>
                         </w:r>
                         <w:proofErr w:type="spellStart"/>
                         <w:r>
@@ -7102,13 +6342,7 @@
                       </w:p>
                       <w:p>
                         <w:r>
-                          <w:t xml:space="preserve">action: </w:t>
-                        </w:r>
-                        <w:r>
-                          <w:t xml:space="preserve">shift 4                        </w:t>
-                        </w:r>
-                        <w:r>
-                          <w:t>action: shift 4</w:t>
+                          <w:t>action: shift 4                        action: shift 4</w:t>
                         </w:r>
                       </w:p>
                       <w:tbl>
@@ -7337,17 +6571,11 @@
                           <w:t>$</w:t>
                         </w:r>
                         <w:r>
-                          <w:t>”</w:t>
-                        </w:r>
-                        <w:r>
-                          <w:t xml:space="preserve">   </w:t>
+                          <w:t xml:space="preserve">”   </w:t>
                         </w:r>
                         <w:proofErr w:type="gramEnd"/>
                         <w:r>
-                          <w:t xml:space="preserve">               </w:t>
-                        </w:r>
-                        <w:r>
-                          <w:t>Input: “</w:t>
+                          <w:t xml:space="preserve">               Input: “</w:t>
                         </w:r>
                         <w:proofErr w:type="spellStart"/>
                         <w:r>
@@ -7372,10 +6600,7 @@
                       </w:p>
                       <w:p>
                         <w:r>
-                          <w:t xml:space="preserve">Action: shift 6                      </w:t>
-                        </w:r>
-                        <w:r>
-                          <w:t xml:space="preserve">Action: </w:t>
+                          <w:t xml:space="preserve">Action: shift 6                      Action: </w:t>
                         </w:r>
                         <w:proofErr w:type="spellStart"/>
                         <w:r>
@@ -7485,6 +6710,7 @@
                             </w:tcPr>
                             <w:p>
                               <w:r>
+                                <w:lastRenderedPageBreak/>
                                 <w:t>2</w:t>
                               </w:r>
                             </w:p>
@@ -7676,6 +6902,7 @@
                           <w:rPr>
                             <w:rFonts w:ascii="Times New Roman" w:eastAsia="Times New Roman" w:hAnsi="Times New Roman" w:cs="Times New Roman"/>
                           </w:rPr>
+                          <w:lastRenderedPageBreak/>
                           <w:t xml:space="preserve"> </w:t>
                         </w:r>
                       </w:p>
@@ -7734,6 +6961,7 @@
                       <w:sz w:val="20"/>
                       <w:szCs w:val="20"/>
                     </w:rPr>
+                    <w:lastRenderedPageBreak/>
                     <w:t xml:space="preserve"> </w:t>
                   </w:r>
                 </w:p>
@@ -7778,7 +7006,6 @@
                       <w:sz w:val="2"/>
                       <w:szCs w:val="2"/>
                     </w:rPr>
-                    <w:lastRenderedPageBreak/>
                     <w:t> </w:t>
                   </w:r>
                 </w:p>
@@ -7818,17 +7045,11 @@
                     <w:t>$</w:t>
                   </w:r>
                   <w:r>
-                    <w:t>”</w:t>
-                  </w:r>
-                  <w:r>
-                    <w:t xml:space="preserve">   </w:t>
+                    <w:t xml:space="preserve">”   </w:t>
                   </w:r>
                   <w:proofErr w:type="gramEnd"/>
                   <w:r>
-                    <w:t xml:space="preserve">                 </w:t>
-                  </w:r>
-                  <w:r>
-                    <w:t>Input: “</w:t>
+                    <w:t xml:space="preserve">                 Input: “</w:t>
                   </w:r>
                   <w:proofErr w:type="spellStart"/>
                   <w:r>
@@ -8130,17 +7351,11 @@
                     <w:t>$</w:t>
                   </w:r>
                   <w:r>
-                    <w:t>”</w:t>
-                  </w:r>
-                  <w:r>
-                    <w:t xml:space="preserve">   </w:t>
+                    <w:t xml:space="preserve">”   </w:t>
                   </w:r>
                   <w:proofErr w:type="gramEnd"/>
                   <w:r>
-                    <w:t xml:space="preserve">               </w:t>
-                  </w:r>
-                  <w:r>
-                    <w:t>Input: “</w:t>
+                    <w:t xml:space="preserve">               Input: “</w:t>
                   </w:r>
                   <w:proofErr w:type="spellStart"/>
                   <w:r>
@@ -8179,10 +7394,7 @@
                     <w:t>Action: reduce 1</w:t>
                   </w:r>
                   <w:r>
-                    <w:t xml:space="preserve">                 </w:t>
-                  </w:r>
-                  <w:r>
-                    <w:t xml:space="preserve">Action: </w:t>
+                    <w:t xml:space="preserve">                 Action: </w:t>
                   </w:r>
                   <w:proofErr w:type="spellStart"/>
                   <w:r>
@@ -8361,17 +7573,11 @@
                     <w:t>$</w:t>
                   </w:r>
                   <w:r>
-                    <w:t>”</w:t>
-                  </w:r>
-                  <w:r>
-                    <w:t xml:space="preserve">   </w:t>
+                    <w:t xml:space="preserve">”   </w:t>
                   </w:r>
                   <w:proofErr w:type="gramEnd"/>
                   <w:r>
-                    <w:t xml:space="preserve">                </w:t>
-                  </w:r>
-                  <w:r>
-                    <w:t>Input: “</w:t>
+                    <w:t xml:space="preserve">                Input: “</w:t>
                   </w:r>
                   <w:proofErr w:type="spellStart"/>
                   <w:r>
@@ -8404,8 +7610,6 @@
                   <w:r>
                     <w:t>Action: shift $                       action:  accept</w:t>
                   </w:r>
-                  <w:bookmarkStart w:id="0" w:name="_GoBack"/>
-                  <w:bookmarkEnd w:id="0"/>
                 </w:p>
                 <w:p/>
                 <w:tbl>

</xml_diff>

<commit_message>
added hw3, refactored lexer
</commit_message>
<xml_diff>
--- a/hw/Compiler_hw2.docx
+++ b/hw/Compiler_hw2.docx
@@ -349,16 +349,18 @@
         <w:t xml:space="preserve"> first(C) </w:t>
       </w:r>
       <w:r>
-        <w:t xml:space="preserve">+ follow{A} </w:t>
-      </w:r>
-      <w:r>
-        <w:t>=</w:t>
-      </w:r>
-      <w:r>
-        <w:t>w</w:t>
-      </w:r>
-      <w:r>
-        <w:t xml:space="preserve"> {$</w:t>
+        <w:t>+ follow{</w:t>
+      </w:r>
+      <w:proofErr w:type="gramStart"/>
+      <w:r>
+        <w:t xml:space="preserve">A} </w:t>
+      </w:r>
+      <w:r>
+        <w:t xml:space="preserve"> {</w:t>
+      </w:r>
+      <w:proofErr w:type="gramEnd"/>
+      <w:r>
+        <w:t>$</w:t>
       </w:r>
       <w:r>
         <w:t>, a, h, g}</w:t>
@@ -1785,8 +1787,16 @@
               <w:rPr>
                 <w:rFonts w:ascii="TimesNewRomanPSMT" w:hAnsi="TimesNewRomanPSMT" w:cs="Calibri"/>
               </w:rPr>
-              <w:t>IT</w:t>
-            </w:r>
+              <w:t>I</w:t>
+            </w:r>
+            <w:r>
+              <w:rPr>
+                <w:rFonts w:ascii="TimesNewRomanPSMT" w:hAnsi="TimesNewRomanPSMT" w:cs="Calibri"/>
+              </w:rPr>
+              <w:t>4</w:t>
+            </w:r>
+            <w:bookmarkStart w:id="0" w:name="_GoBack"/>
+            <w:bookmarkEnd w:id="0"/>
           </w:p>
         </w:tc>
         <w:tc>
@@ -4540,17 +4550,7 @@
           <w:sz w:val="22"/>
           <w:szCs w:val="22"/>
         </w:rPr>
-        <w:t>and thus</w:t>
-      </w:r>
-      <w:bookmarkStart w:id="0" w:name="_GoBack"/>
-      <w:bookmarkEnd w:id="0"/>
-      <w:r>
-        <w:rPr>
-          <w:rFonts w:ascii="Calibri" w:eastAsia="Times New Roman" w:hAnsi="Calibri" w:cs="Calibri"/>
-          <w:sz w:val="22"/>
-          <w:szCs w:val="22"/>
-        </w:rPr>
-        <w:t xml:space="preserve"> shouldn’t have any conflicts. Therefore, this grammar is </w:t>
+        <w:t xml:space="preserve">and thus shouldn’t have any conflicts. Therefore, this grammar is </w:t>
       </w:r>
       <w:proofErr w:type="gramStart"/>
       <w:r>

</xml_diff>